<commit_message>
Chỉnh sửa slide và đánh giá lần 2.
</commit_message>
<xml_diff>
--- a/PA4/3. Evaluation/Danh gia tong quan lan 2.docx
+++ b/PA4/3. Evaluation/Danh gia tong quan lan 2.docx
@@ -532,6 +532,192 @@
         <w:pStyle w:val="ListParagraph"/>
         <w:numPr>
           <w:ilvl w:val="0"/>
+          <w:numId w:val="2"/>
+        </w:numPr>
+        <w:rPr>
+          <w:rFonts w:ascii="Times New Roman" w:hAnsi="Times New Roman" w:cs="Times New Roman"/>
+          <w:sz w:val="24"/>
+          <w:szCs w:val="24"/>
+          <w:lang w:val="en-US"/>
+        </w:rPr>
+      </w:pPr>
+      <w:r>
+        <w:rPr>
+          <w:rFonts w:ascii="Times New Roman" w:hAnsi="Times New Roman" w:cs="Times New Roman"/>
+          <w:sz w:val="24"/>
+          <w:szCs w:val="24"/>
+          <w:lang w:val="en-US"/>
+        </w:rPr>
+        <w:t xml:space="preserve">Thêm một số link phụ như </w:t>
+      </w:r>
+      <w:r>
+        <w:rPr>
+          <w:rFonts w:ascii="Times New Roman" w:hAnsi="Times New Roman" w:cs="Times New Roman"/>
+          <w:sz w:val="24"/>
+          <w:szCs w:val="24"/>
+          <w:lang w:val="en-US"/>
+        </w:rPr>
+        <w:t>Sitemap</w:t>
+      </w:r>
+      <w:r>
+        <w:rPr>
+          <w:rFonts w:ascii="Times New Roman" w:hAnsi="Times New Roman" w:cs="Times New Roman"/>
+          <w:sz w:val="24"/>
+          <w:szCs w:val="24"/>
+          <w:lang w:val="en-US"/>
+        </w:rPr>
+        <w:t xml:space="preserve">, </w:t>
+      </w:r>
+      <w:r>
+        <w:rPr>
+          <w:rFonts w:ascii="Times New Roman" w:hAnsi="Times New Roman" w:cs="Times New Roman"/>
+          <w:sz w:val="24"/>
+          <w:szCs w:val="24"/>
+          <w:lang w:val="en-US"/>
+        </w:rPr>
+        <w:t xml:space="preserve">Liên </w:t>
+      </w:r>
+      <w:r>
+        <w:rPr>
+          <w:rFonts w:ascii="Times New Roman" w:hAnsi="Times New Roman" w:cs="Times New Roman"/>
+          <w:sz w:val="24"/>
+          <w:szCs w:val="24"/>
+          <w:lang w:val="en-US"/>
+        </w:rPr>
+        <w:t>h</w:t>
+      </w:r>
+      <w:r>
+        <w:rPr>
+          <w:rFonts w:ascii="Times New Roman" w:hAnsi="Times New Roman" w:cs="Times New Roman"/>
+          <w:sz w:val="24"/>
+          <w:szCs w:val="24"/>
+          <w:lang w:val="en-US"/>
+        </w:rPr>
+        <w:t>ệ</w:t>
+      </w:r>
+      <w:r>
+        <w:rPr>
+          <w:rFonts w:ascii="Times New Roman" w:hAnsi="Times New Roman" w:cs="Times New Roman"/>
+          <w:sz w:val="24"/>
+          <w:szCs w:val="24"/>
+          <w:lang w:val="en-US"/>
+        </w:rPr>
+        <w:t xml:space="preserve">, </w:t>
+      </w:r>
+      <w:r>
+        <w:rPr>
+          <w:rFonts w:ascii="Times New Roman" w:hAnsi="Times New Roman" w:cs="Times New Roman"/>
+          <w:sz w:val="24"/>
+          <w:szCs w:val="24"/>
+          <w:lang w:val="en-US"/>
+        </w:rPr>
+        <w:t xml:space="preserve">Điều </w:t>
+      </w:r>
+      <w:r>
+        <w:rPr>
+          <w:rFonts w:ascii="Times New Roman" w:hAnsi="Times New Roman" w:cs="Times New Roman"/>
+          <w:sz w:val="24"/>
+          <w:szCs w:val="24"/>
+          <w:lang w:val="en-US"/>
+        </w:rPr>
+        <w:t>k</w:t>
+      </w:r>
+      <w:r>
+        <w:rPr>
+          <w:rFonts w:ascii="Times New Roman" w:hAnsi="Times New Roman" w:cs="Times New Roman"/>
+          <w:sz w:val="24"/>
+          <w:szCs w:val="24"/>
+          <w:lang w:val="en-US"/>
+        </w:rPr>
+        <w:t>hoản</w:t>
+      </w:r>
+      <w:r>
+        <w:rPr>
+          <w:rFonts w:ascii="Times New Roman" w:hAnsi="Times New Roman" w:cs="Times New Roman"/>
+          <w:sz w:val="24"/>
+          <w:szCs w:val="24"/>
+          <w:lang w:val="en-US"/>
+        </w:rPr>
+        <w:t>, G</w:t>
+      </w:r>
+      <w:r>
+        <w:rPr>
+          <w:rFonts w:ascii="Times New Roman" w:hAnsi="Times New Roman" w:cs="Times New Roman"/>
+          <w:sz w:val="24"/>
+          <w:szCs w:val="24"/>
+          <w:lang w:val="en-US"/>
+        </w:rPr>
+        <w:t xml:space="preserve">óp </w:t>
+      </w:r>
+      <w:r>
+        <w:rPr>
+          <w:rFonts w:ascii="Times New Roman" w:hAnsi="Times New Roman" w:cs="Times New Roman"/>
+          <w:sz w:val="24"/>
+          <w:szCs w:val="24"/>
+          <w:lang w:val="en-US"/>
+        </w:rPr>
+        <w:t>ý</w:t>
+      </w:r>
+      <w:r>
+        <w:rPr>
+          <w:rFonts w:ascii="Times New Roman" w:hAnsi="Times New Roman" w:cs="Times New Roman"/>
+          <w:sz w:val="24"/>
+          <w:szCs w:val="24"/>
+          <w:lang w:val="en-US"/>
+        </w:rPr>
+        <w:t xml:space="preserve">, RSS (icon), Facebook(icon), Twitter (icon) </w:t>
+      </w:r>
+      <w:r>
+        <w:rPr>
+          <w:rFonts w:ascii="Times New Roman" w:hAnsi="Times New Roman" w:cs="Times New Roman"/>
+          <w:sz w:val="24"/>
+          <w:szCs w:val="24"/>
+          <w:lang w:val="en-US"/>
+        </w:rPr>
+        <w:t xml:space="preserve">ở cuối trang </w:t>
+      </w:r>
+      <w:r>
+        <w:rPr>
+          <w:rFonts w:ascii="Times New Roman" w:hAnsi="Times New Roman" w:cs="Times New Roman"/>
+          <w:sz w:val="24"/>
+          <w:szCs w:val="24"/>
+          <w:lang w:val="en-US"/>
+        </w:rPr>
+        <w:t>(</w:t>
+      </w:r>
+      <w:r>
+        <w:rPr>
+          <w:rFonts w:ascii="Times New Roman" w:hAnsi="Times New Roman" w:cs="Times New Roman"/>
+          <w:sz w:val="24"/>
+          <w:szCs w:val="24"/>
+          <w:lang w:val="en-US"/>
+        </w:rPr>
+        <w:t>footer</w:t>
+      </w:r>
+      <w:r>
+        <w:rPr>
+          <w:rFonts w:ascii="Times New Roman" w:hAnsi="Times New Roman" w:cs="Times New Roman"/>
+          <w:sz w:val="24"/>
+          <w:szCs w:val="24"/>
+          <w:lang w:val="en-US"/>
+        </w:rPr>
+        <w:t>)</w:t>
+      </w:r>
+      <w:r>
+        <w:rPr>
+          <w:rFonts w:ascii="Times New Roman" w:hAnsi="Times New Roman" w:cs="Times New Roman"/>
+          <w:sz w:val="24"/>
+          <w:szCs w:val="24"/>
+          <w:lang w:val="en-US"/>
+        </w:rPr>
+        <w:t>.</w:t>
+      </w:r>
+    </w:p>
+    <w:p>
+      <w:pPr>
+        <w:pStyle w:val="ListParagraph"/>
+        <w:numPr>
+          <w:ilvl w:val="0"/>
           <w:numId w:val="1"/>
         </w:numPr>
         <w:rPr>
@@ -904,6 +1090,30 @@
         <w:pStyle w:val="ListParagraph"/>
         <w:numPr>
           <w:ilvl w:val="0"/>
+          <w:numId w:val="2"/>
+        </w:numPr>
+        <w:rPr>
+          <w:rFonts w:ascii="Times New Roman" w:hAnsi="Times New Roman" w:cs="Times New Roman"/>
+          <w:sz w:val="24"/>
+          <w:szCs w:val="24"/>
+          <w:lang w:val="en-US"/>
+        </w:rPr>
+      </w:pPr>
+      <w:r>
+        <w:rPr>
+          <w:rFonts w:ascii="Times New Roman" w:hAnsi="Times New Roman" w:cs="Times New Roman"/>
+          <w:sz w:val="24"/>
+          <w:szCs w:val="24"/>
+          <w:lang w:val="en-US"/>
+        </w:rPr>
+        <w:t>Thêm danh mục món ăn.</w:t>
+      </w:r>
+    </w:p>
+    <w:p>
+      <w:pPr>
+        <w:pStyle w:val="ListParagraph"/>
+        <w:numPr>
+          <w:ilvl w:val="0"/>
           <w:numId w:val="1"/>
         </w:numPr>
         <w:rPr>
@@ -1042,6 +1252,30 @@
         <w:pStyle w:val="ListParagraph"/>
         <w:numPr>
           <w:ilvl w:val="0"/>
+          <w:numId w:val="2"/>
+        </w:numPr>
+        <w:rPr>
+          <w:rFonts w:ascii="Times New Roman" w:hAnsi="Times New Roman" w:cs="Times New Roman"/>
+          <w:sz w:val="24"/>
+          <w:szCs w:val="24"/>
+          <w:lang w:val="en-US"/>
+        </w:rPr>
+      </w:pPr>
+      <w:r>
+        <w:rPr>
+          <w:rFonts w:ascii="Times New Roman" w:hAnsi="Times New Roman" w:cs="Times New Roman"/>
+          <w:sz w:val="24"/>
+          <w:szCs w:val="24"/>
+          <w:lang w:val="en-US"/>
+        </w:rPr>
+        <w:t>Khi thông báo đặt món hoàn tất, cho phép người dùng in ra phiếu đặt, ghi một số thông tin cần thiết về món và bàn đã đặt.</w:t>
+      </w:r>
+    </w:p>
+    <w:p>
+      <w:pPr>
+        <w:pStyle w:val="ListParagraph"/>
+        <w:numPr>
+          <w:ilvl w:val="0"/>
           <w:numId w:val="1"/>
         </w:numPr>
         <w:rPr>
@@ -1058,6 +1292,78 @@
           <w:szCs w:val="24"/>
           <w:lang w:val="en-US"/>
         </w:rPr>
+        <w:t>Trang “Đặt bàn”</w:t>
+      </w:r>
+    </w:p>
+    <w:p>
+      <w:pPr>
+        <w:pStyle w:val="ListParagraph"/>
+        <w:numPr>
+          <w:ilvl w:val="0"/>
+          <w:numId w:val="2"/>
+        </w:numPr>
+        <w:rPr>
+          <w:rFonts w:ascii="Times New Roman" w:hAnsi="Times New Roman" w:cs="Times New Roman"/>
+          <w:sz w:val="24"/>
+          <w:szCs w:val="24"/>
+          <w:lang w:val="en-US"/>
+        </w:rPr>
+      </w:pPr>
+      <w:r>
+        <w:rPr>
+          <w:rFonts w:ascii="Times New Roman" w:hAnsi="Times New Roman" w:cs="Times New Roman"/>
+          <w:sz w:val="24"/>
+          <w:szCs w:val="24"/>
+          <w:lang w:val="en-US"/>
+        </w:rPr>
+        <w:t>Hoàn tất các phần chưa làm.</w:t>
+      </w:r>
+    </w:p>
+    <w:p>
+      <w:pPr>
+        <w:pStyle w:val="ListParagraph"/>
+        <w:numPr>
+          <w:ilvl w:val="0"/>
+          <w:numId w:val="2"/>
+        </w:numPr>
+        <w:rPr>
+          <w:rFonts w:ascii="Times New Roman" w:hAnsi="Times New Roman" w:cs="Times New Roman"/>
+          <w:sz w:val="24"/>
+          <w:szCs w:val="24"/>
+          <w:lang w:val="en-US"/>
+        </w:rPr>
+      </w:pPr>
+      <w:r>
+        <w:rPr>
+          <w:rFonts w:ascii="Times New Roman" w:hAnsi="Times New Roman" w:cs="Times New Roman"/>
+          <w:sz w:val="24"/>
+          <w:szCs w:val="24"/>
+          <w:lang w:val="en-US"/>
+        </w:rPr>
+        <w:t>Chỉnh lại việc chọn ngày cho nhỏ gọn hơn (tham khảo BookClub).</w:t>
+      </w:r>
+    </w:p>
+    <w:p>
+      <w:pPr>
+        <w:pStyle w:val="ListParagraph"/>
+        <w:numPr>
+          <w:ilvl w:val="0"/>
+          <w:numId w:val="1"/>
+        </w:numPr>
+        <w:rPr>
+          <w:rFonts w:ascii="Times New Roman" w:hAnsi="Times New Roman" w:cs="Times New Roman"/>
+          <w:sz w:val="24"/>
+          <w:szCs w:val="24"/>
+          <w:lang w:val="en-US"/>
+        </w:rPr>
+      </w:pPr>
+      <w:r>
+        <w:rPr>
+          <w:rFonts w:ascii="Times New Roman" w:hAnsi="Times New Roman" w:cs="Times New Roman"/>
+          <w:sz w:val="24"/>
+          <w:szCs w:val="24"/>
+          <w:lang w:val="en-US"/>
+        </w:rPr>
         <w:t>Trang “Đăng ký”</w:t>
       </w:r>
     </w:p>
@@ -1106,6 +1412,7 @@
           <w:szCs w:val="24"/>
           <w:lang w:val="en-US"/>
         </w:rPr>
+        <w:lastRenderedPageBreak/>
         <w:t>Trang “Tham quan tầng nhà hàng</w:t>
       </w:r>
       <w:r>
@@ -1325,7 +1632,6 @@
           <w:szCs w:val="24"/>
           <w:lang w:val="fr-FR"/>
         </w:rPr>
-        <w:lastRenderedPageBreak/>
         <w:t>Để khoảng cách giữa hình và kiến trúc.</w:t>
       </w:r>
     </w:p>
@@ -1900,13 +2206,128 @@
     </w:p>
     <w:p>
       <w:pPr>
-        <w:rPr>
-          <w:rFonts w:ascii="Times New Roman" w:hAnsi="Times New Roman" w:cs="Times New Roman"/>
-          <w:sz w:val="24"/>
-          <w:szCs w:val="24"/>
-          <w:lang w:val="en-US"/>
-        </w:rPr>
-      </w:pPr>
+        <w:pStyle w:val="ListParagraph"/>
+        <w:numPr>
+          <w:ilvl w:val="0"/>
+          <w:numId w:val="2"/>
+        </w:numPr>
+        <w:rPr>
+          <w:rFonts w:ascii="Times New Roman" w:hAnsi="Times New Roman" w:cs="Times New Roman"/>
+          <w:sz w:val="24"/>
+          <w:szCs w:val="24"/>
+          <w:lang w:val="en-US"/>
+        </w:rPr>
+      </w:pPr>
+      <w:r>
+        <w:rPr>
+          <w:rFonts w:ascii="Times New Roman" w:hAnsi="Times New Roman" w:cs="Times New Roman"/>
+          <w:sz w:val="24"/>
+          <w:szCs w:val="24"/>
+          <w:lang w:val="en-US"/>
+        </w:rPr>
+        <w:t>Thêm nút trở về đầu trang ở các trang quá dài như hiển thị danh sách.</w:t>
+      </w:r>
+    </w:p>
+    <w:p>
+      <w:pPr>
+        <w:pStyle w:val="ListParagraph"/>
+        <w:numPr>
+          <w:ilvl w:val="0"/>
+          <w:numId w:val="2"/>
+        </w:numPr>
+        <w:rPr>
+          <w:rFonts w:ascii="Times New Roman" w:hAnsi="Times New Roman" w:cs="Times New Roman"/>
+          <w:sz w:val="24"/>
+          <w:szCs w:val="24"/>
+          <w:lang w:val="en-US"/>
+        </w:rPr>
+      </w:pPr>
+      <w:r>
+        <w:rPr>
+          <w:rFonts w:ascii="Times New Roman" w:hAnsi="Times New Roman" w:cs="Times New Roman"/>
+          <w:sz w:val="24"/>
+          <w:szCs w:val="24"/>
+          <w:lang w:val="en-US"/>
+        </w:rPr>
+        <w:t xml:space="preserve">Các dạng border 4 cạnh </w:t>
+      </w:r>
+      <w:r>
+        <w:rPr>
+          <w:rFonts w:ascii="Times New Roman" w:hAnsi="Times New Roman" w:cs="Times New Roman"/>
+          <w:sz w:val="24"/>
+          <w:szCs w:val="24"/>
+          <w:lang w:val="en-US"/>
+        </w:rPr>
+        <w:t xml:space="preserve">cần </w:t>
+      </w:r>
+      <w:r>
+        <w:rPr>
+          <w:rFonts w:ascii="Times New Roman" w:hAnsi="Times New Roman" w:cs="Times New Roman"/>
+          <w:sz w:val="24"/>
+          <w:szCs w:val="24"/>
+          <w:lang w:val="en-US"/>
+        </w:rPr>
+        <w:t>bo tròn góc.</w:t>
+      </w:r>
+    </w:p>
+    <w:p>
+      <w:pPr>
+        <w:rPr>
+          <w:rFonts w:ascii="Times New Roman" w:hAnsi="Times New Roman" w:cs="Times New Roman"/>
+          <w:sz w:val="24"/>
+          <w:szCs w:val="24"/>
+          <w:lang w:val="en-US"/>
+        </w:rPr>
+      </w:pPr>
+    </w:p>
+    <w:p>
+      <w:pPr>
+        <w:rPr>
+          <w:rFonts w:ascii="Times New Roman" w:hAnsi="Times New Roman" w:cs="Times New Roman"/>
+          <w:sz w:val="24"/>
+          <w:szCs w:val="24"/>
+          <w:lang w:val="en-US"/>
+        </w:rPr>
+      </w:pPr>
+      <w:r>
+        <w:rPr>
+          <w:rFonts w:ascii="Times New Roman" w:hAnsi="Times New Roman" w:cs="Times New Roman"/>
+          <w:sz w:val="24"/>
+          <w:szCs w:val="24"/>
+          <w:lang w:val="en-US"/>
+        </w:rPr>
+        <w:t xml:space="preserve">Tham </w:t>
+      </w:r>
+      <w:r>
+        <w:rPr>
+          <w:rFonts w:ascii="Times New Roman" w:hAnsi="Times New Roman" w:cs="Times New Roman"/>
+          <w:sz w:val="24"/>
+          <w:szCs w:val="24"/>
+          <w:lang w:val="en-US"/>
+        </w:rPr>
+        <w:t xml:space="preserve">khảo </w:t>
+      </w:r>
+      <w:r>
+        <w:rPr>
+          <w:rFonts w:ascii="Times New Roman" w:hAnsi="Times New Roman" w:cs="Times New Roman"/>
+          <w:sz w:val="24"/>
+          <w:szCs w:val="24"/>
+          <w:lang w:val="en-US"/>
+        </w:rPr>
+        <w:t xml:space="preserve">dùng jQuery: </w:t>
+      </w:r>
+      <w:hyperlink r:id="rId7" w:history="1">
+        <w:r>
+          <w:rPr>
+            <w:rStyle w:val="Hyperlink"/>
+            <w:rFonts w:ascii="Times New Roman" w:hAnsi="Times New Roman" w:cs="Times New Roman"/>
+            <w:sz w:val="24"/>
+            <w:szCs w:val="24"/>
+            <w:lang w:val="en-US"/>
+          </w:rPr>
+          <w:t>http://twitter.github.com/bootstrap/</w:t>
+        </w:r>
+      </w:hyperlink>
     </w:p>
     <w:p>
       <w:pPr>
@@ -2637,7 +3058,7 @@
 </file>
 
 <file path=customXml/itemProps1.xml><?xml version="1.0" encoding="utf-8"?>
-<ds:datastoreItem xmlns:ds="http://schemas.openxmlformats.org/officeDocument/2006/customXml" ds:itemID="{70C345DD-65E3-40B2-B284-C613A7D9E232}">
+<ds:datastoreItem xmlns:ds="http://schemas.openxmlformats.org/officeDocument/2006/customXml" ds:itemID="{A01AE64B-BCF6-4B7D-B7C8-4EEA4A5BC3A2}">
   <ds:schemaRefs>
     <ds:schemaRef ds:uri="http://schemas.openxmlformats.org/officeDocument/2006/bibliography"/>
   </ds:schemaRefs>

</xml_diff>

<commit_message>
Chỉnh sửa lại chức năng đặt món theo đánh giá lần 2.
</commit_message>
<xml_diff>
--- a/PA4/3. Evaluation/Danh gia tong quan lan 2.docx
+++ b/PA4/3. Evaluation/Danh gia tong quan lan 2.docx
@@ -548,34 +548,7 @@
           <w:szCs w:val="24"/>
           <w:lang w:val="en-US"/>
         </w:rPr>
-        <w:t xml:space="preserve">Thêm một số link phụ như </w:t>
-      </w:r>
-      <w:r>
-        <w:rPr>
-          <w:rFonts w:ascii="Times New Roman" w:hAnsi="Times New Roman" w:cs="Times New Roman"/>
-          <w:sz w:val="24"/>
-          <w:szCs w:val="24"/>
-          <w:lang w:val="en-US"/>
-        </w:rPr>
-        <w:t>Sitemap</w:t>
-      </w:r>
-      <w:r>
-        <w:rPr>
-          <w:rFonts w:ascii="Times New Roman" w:hAnsi="Times New Roman" w:cs="Times New Roman"/>
-          <w:sz w:val="24"/>
-          <w:szCs w:val="24"/>
-          <w:lang w:val="en-US"/>
-        </w:rPr>
-        <w:t xml:space="preserve">, </w:t>
-      </w:r>
-      <w:r>
-        <w:rPr>
-          <w:rFonts w:ascii="Times New Roman" w:hAnsi="Times New Roman" w:cs="Times New Roman"/>
-          <w:sz w:val="24"/>
-          <w:szCs w:val="24"/>
-          <w:lang w:val="en-US"/>
-        </w:rPr>
-        <w:t xml:space="preserve">Liên </w:t>
+        <w:t xml:space="preserve">Thêm một số link phụ như Sitemap, Liên </w:t>
       </w:r>
       <w:r>
         <w:rPr>
@@ -593,25 +566,7 @@
           <w:szCs w:val="24"/>
           <w:lang w:val="en-US"/>
         </w:rPr>
-        <w:t>ệ</w:t>
-      </w:r>
-      <w:r>
-        <w:rPr>
-          <w:rFonts w:ascii="Times New Roman" w:hAnsi="Times New Roman" w:cs="Times New Roman"/>
-          <w:sz w:val="24"/>
-          <w:szCs w:val="24"/>
-          <w:lang w:val="en-US"/>
-        </w:rPr>
-        <w:t xml:space="preserve">, </w:t>
-      </w:r>
-      <w:r>
-        <w:rPr>
-          <w:rFonts w:ascii="Times New Roman" w:hAnsi="Times New Roman" w:cs="Times New Roman"/>
-          <w:sz w:val="24"/>
-          <w:szCs w:val="24"/>
-          <w:lang w:val="en-US"/>
-        </w:rPr>
-        <w:t xml:space="preserve">Điều </w:t>
+        <w:t xml:space="preserve">ệ, Điều </w:t>
       </w:r>
       <w:r>
         <w:rPr>
@@ -718,6 +673,48 @@
         <w:pStyle w:val="ListParagraph"/>
         <w:numPr>
           <w:ilvl w:val="0"/>
+          <w:numId w:val="2"/>
+        </w:numPr>
+        <w:rPr>
+          <w:rFonts w:ascii="Times New Roman" w:hAnsi="Times New Roman" w:cs="Times New Roman"/>
+          <w:sz w:val="24"/>
+          <w:szCs w:val="24"/>
+          <w:lang w:val="en-US"/>
+        </w:rPr>
+      </w:pPr>
+      <w:r>
+        <w:rPr>
+          <w:rFonts w:ascii="Times New Roman" w:hAnsi="Times New Roman" w:cs="Times New Roman"/>
+          <w:sz w:val="24"/>
+          <w:szCs w:val="24"/>
+          <w:lang w:val="en-US"/>
+        </w:rPr>
+        <w:t xml:space="preserve">Thêm nút trở về đầu trang ở </w:t>
+      </w:r>
+      <w:r>
+        <w:rPr>
+          <w:rFonts w:ascii="Times New Roman" w:hAnsi="Times New Roman" w:cs="Times New Roman"/>
+          <w:sz w:val="24"/>
+          <w:szCs w:val="24"/>
+          <w:lang w:val="en-US"/>
+        </w:rPr>
+        <w:t>phần footer</w:t>
+      </w:r>
+      <w:r>
+        <w:rPr>
+          <w:rFonts w:ascii="Times New Roman" w:hAnsi="Times New Roman" w:cs="Times New Roman"/>
+          <w:sz w:val="24"/>
+          <w:szCs w:val="24"/>
+          <w:lang w:val="en-US"/>
+        </w:rPr>
+        <w:t>.</w:t>
+      </w:r>
+    </w:p>
+    <w:p>
+      <w:pPr>
+        <w:pStyle w:val="ListParagraph"/>
+        <w:numPr>
+          <w:ilvl w:val="0"/>
           <w:numId w:val="1"/>
         </w:numPr>
         <w:rPr>
@@ -994,6 +991,48 @@
         <w:pStyle w:val="ListParagraph"/>
         <w:numPr>
           <w:ilvl w:val="0"/>
+          <w:numId w:val="2"/>
+        </w:numPr>
+        <w:rPr>
+          <w:rFonts w:ascii="Times New Roman" w:hAnsi="Times New Roman" w:cs="Times New Roman"/>
+          <w:sz w:val="24"/>
+          <w:szCs w:val="24"/>
+          <w:lang w:val="en-US"/>
+        </w:rPr>
+      </w:pPr>
+      <w:r>
+        <w:rPr>
+          <w:rFonts w:ascii="Times New Roman" w:hAnsi="Times New Roman" w:cs="Times New Roman"/>
+          <w:sz w:val="24"/>
+          <w:szCs w:val="24"/>
+          <w:lang w:val="en-US"/>
+        </w:rPr>
+        <w:t>Thực hiện thanh định hướng (</w:t>
+      </w:r>
+      <w:r>
+        <w:rPr>
+          <w:rFonts w:ascii="Times New Roman" w:hAnsi="Times New Roman" w:cs="Times New Roman"/>
+          <w:sz w:val="24"/>
+          <w:szCs w:val="24"/>
+          <w:lang w:val="en-US"/>
+        </w:rPr>
+        <w:t>Breadcrumbs</w:t>
+      </w:r>
+      <w:r>
+        <w:rPr>
+          <w:rFonts w:ascii="Times New Roman" w:hAnsi="Times New Roman" w:cs="Times New Roman"/>
+          <w:sz w:val="24"/>
+          <w:szCs w:val="24"/>
+          <w:lang w:val="en-US"/>
+        </w:rPr>
+        <w:t>).</w:t>
+      </w:r>
+    </w:p>
+    <w:p>
+      <w:pPr>
+        <w:pStyle w:val="ListParagraph"/>
+        <w:numPr>
+          <w:ilvl w:val="0"/>
           <w:numId w:val="1"/>
         </w:numPr>
         <w:rPr>
@@ -1114,6 +1153,72 @@
         <w:pStyle w:val="ListParagraph"/>
         <w:numPr>
           <w:ilvl w:val="0"/>
+          <w:numId w:val="2"/>
+        </w:numPr>
+        <w:rPr>
+          <w:rFonts w:ascii="Times New Roman" w:hAnsi="Times New Roman" w:cs="Times New Roman"/>
+          <w:sz w:val="24"/>
+          <w:szCs w:val="24"/>
+          <w:lang w:val="en-US"/>
+        </w:rPr>
+      </w:pPr>
+      <w:r>
+        <w:rPr>
+          <w:rFonts w:ascii="Times New Roman" w:hAnsi="Times New Roman" w:cs="Times New Roman"/>
+          <w:sz w:val="24"/>
+          <w:szCs w:val="24"/>
+          <w:lang w:val="en-US"/>
+        </w:rPr>
+        <w:t>Thực hiện thanh định hướng (</w:t>
+      </w:r>
+      <w:r>
+        <w:rPr>
+          <w:rFonts w:ascii="Times New Roman" w:hAnsi="Times New Roman" w:cs="Times New Roman"/>
+          <w:sz w:val="24"/>
+          <w:szCs w:val="24"/>
+          <w:lang w:val="en-US"/>
+        </w:rPr>
+        <w:t>Breadcrumbs</w:t>
+      </w:r>
+      <w:r>
+        <w:rPr>
+          <w:rFonts w:ascii="Times New Roman" w:hAnsi="Times New Roman" w:cs="Times New Roman"/>
+          <w:sz w:val="24"/>
+          <w:szCs w:val="24"/>
+          <w:lang w:val="en-US"/>
+        </w:rPr>
+        <w:t>).</w:t>
+      </w:r>
+    </w:p>
+    <w:p>
+      <w:pPr>
+        <w:pStyle w:val="ListParagraph"/>
+        <w:numPr>
+          <w:ilvl w:val="0"/>
+          <w:numId w:val="2"/>
+        </w:numPr>
+        <w:rPr>
+          <w:rFonts w:ascii="Times New Roman" w:hAnsi="Times New Roman" w:cs="Times New Roman"/>
+          <w:sz w:val="24"/>
+          <w:szCs w:val="24"/>
+          <w:lang w:val="en-US"/>
+        </w:rPr>
+      </w:pPr>
+      <w:r>
+        <w:rPr>
+          <w:rFonts w:ascii="Times New Roman" w:hAnsi="Times New Roman" w:cs="Times New Roman"/>
+          <w:sz w:val="24"/>
+          <w:szCs w:val="24"/>
+          <w:lang w:val="en-US"/>
+        </w:rPr>
+        <w:t>Thực hiện 2 chế độ xem.</w:t>
+      </w:r>
+    </w:p>
+    <w:p>
+      <w:pPr>
+        <w:pStyle w:val="ListParagraph"/>
+        <w:numPr>
+          <w:ilvl w:val="0"/>
           <w:numId w:val="1"/>
         </w:numPr>
         <w:rPr>
@@ -1150,6 +1255,16 @@
       <w:r>
         <w:rPr>
           <w:rFonts w:ascii="Times New Roman" w:hAnsi="Times New Roman" w:cs="Times New Roman"/>
+          <w:color w:val="0070C0"/>
+          <w:sz w:val="24"/>
+          <w:szCs w:val="24"/>
+          <w:lang w:val="en-US"/>
+        </w:rPr>
+        <w:t>[Đã sửa]</w:t>
+      </w:r>
+      <w:r>
+        <w:rPr>
+          <w:rFonts w:ascii="Times New Roman" w:hAnsi="Times New Roman" w:cs="Times New Roman"/>
           <w:sz w:val="24"/>
           <w:szCs w:val="24"/>
           <w:lang w:val="en-US"/>
@@ -1192,27 +1307,92 @@
       <w:r>
         <w:rPr>
           <w:rFonts w:ascii="Times New Roman" w:hAnsi="Times New Roman" w:cs="Times New Roman"/>
-          <w:sz w:val="24"/>
-          <w:szCs w:val="24"/>
-          <w:lang w:val="en-US"/>
-        </w:rPr>
-        <w:t>Thực hiện SiteMapPath.</w:t>
-      </w:r>
-    </w:p>
-    <w:p>
-      <w:pPr>
-        <w:pStyle w:val="ListParagraph"/>
-        <w:numPr>
-          <w:ilvl w:val="0"/>
-          <w:numId w:val="2"/>
-        </w:numPr>
-        <w:rPr>
-          <w:rFonts w:ascii="Times New Roman" w:hAnsi="Times New Roman" w:cs="Times New Roman"/>
-          <w:sz w:val="24"/>
-          <w:szCs w:val="24"/>
-          <w:lang w:val="en-US"/>
-        </w:rPr>
-      </w:pPr>
+          <w:color w:val="0070C0"/>
+          <w:sz w:val="24"/>
+          <w:szCs w:val="24"/>
+          <w:lang w:val="en-US"/>
+        </w:rPr>
+        <w:t>[Đã sửa]</w:t>
+      </w:r>
+      <w:r>
+        <w:rPr>
+          <w:rFonts w:ascii="Times New Roman" w:hAnsi="Times New Roman" w:cs="Times New Roman"/>
+          <w:sz w:val="24"/>
+          <w:szCs w:val="24"/>
+          <w:lang w:val="en-US"/>
+        </w:rPr>
+        <w:t xml:space="preserve">Thực hiện </w:t>
+      </w:r>
+      <w:r>
+        <w:rPr>
+          <w:rFonts w:ascii="Times New Roman" w:hAnsi="Times New Roman" w:cs="Times New Roman"/>
+          <w:sz w:val="24"/>
+          <w:szCs w:val="24"/>
+          <w:lang w:val="en-US"/>
+        </w:rPr>
+        <w:t xml:space="preserve">thanh định hướng </w:t>
+      </w:r>
+      <w:r>
+        <w:rPr>
+          <w:rFonts w:ascii="Times New Roman" w:hAnsi="Times New Roman" w:cs="Times New Roman"/>
+          <w:sz w:val="24"/>
+          <w:szCs w:val="24"/>
+          <w:lang w:val="en-US"/>
+        </w:rPr>
+        <w:t>(</w:t>
+      </w:r>
+      <w:r>
+        <w:rPr>
+          <w:rFonts w:ascii="Times New Roman" w:hAnsi="Times New Roman" w:cs="Times New Roman"/>
+          <w:sz w:val="24"/>
+          <w:szCs w:val="24"/>
+          <w:lang w:val="en-US"/>
+        </w:rPr>
+        <w:t>Breadcrumbs</w:t>
+      </w:r>
+      <w:r>
+        <w:rPr>
+          <w:rFonts w:ascii="Times New Roman" w:hAnsi="Times New Roman" w:cs="Times New Roman"/>
+          <w:sz w:val="24"/>
+          <w:szCs w:val="24"/>
+          <w:lang w:val="en-US"/>
+        </w:rPr>
+        <w:t>)</w:t>
+      </w:r>
+      <w:r>
+        <w:rPr>
+          <w:rFonts w:ascii="Times New Roman" w:hAnsi="Times New Roman" w:cs="Times New Roman"/>
+          <w:sz w:val="24"/>
+          <w:szCs w:val="24"/>
+          <w:lang w:val="en-US"/>
+        </w:rPr>
+        <w:t>.</w:t>
+      </w:r>
+    </w:p>
+    <w:p>
+      <w:pPr>
+        <w:pStyle w:val="ListParagraph"/>
+        <w:numPr>
+          <w:ilvl w:val="0"/>
+          <w:numId w:val="2"/>
+        </w:numPr>
+        <w:rPr>
+          <w:rFonts w:ascii="Times New Roman" w:hAnsi="Times New Roman" w:cs="Times New Roman"/>
+          <w:sz w:val="24"/>
+          <w:szCs w:val="24"/>
+          <w:lang w:val="en-US"/>
+        </w:rPr>
+      </w:pPr>
+      <w:r>
+        <w:rPr>
+          <w:rFonts w:ascii="Times New Roman" w:hAnsi="Times New Roman" w:cs="Times New Roman"/>
+          <w:color w:val="0070C0"/>
+          <w:sz w:val="24"/>
+          <w:szCs w:val="24"/>
+          <w:lang w:val="en-US"/>
+        </w:rPr>
+        <w:t>[Đã sửa]</w:t>
+      </w:r>
       <w:r>
         <w:rPr>
           <w:rFonts w:ascii="Times New Roman" w:hAnsi="Times New Roman" w:cs="Times New Roman"/>
@@ -1240,6 +1420,16 @@
       <w:r>
         <w:rPr>
           <w:rFonts w:ascii="Times New Roman" w:hAnsi="Times New Roman" w:cs="Times New Roman"/>
+          <w:color w:val="0070C0"/>
+          <w:sz w:val="24"/>
+          <w:szCs w:val="24"/>
+          <w:lang w:val="en-US"/>
+        </w:rPr>
+        <w:t>[Đã sửa]</w:t>
+      </w:r>
+      <w:r>
+        <w:rPr>
+          <w:rFonts w:ascii="Times New Roman" w:hAnsi="Times New Roman" w:cs="Times New Roman"/>
           <w:sz w:val="24"/>
           <w:szCs w:val="24"/>
           <w:lang w:val="en-US"/>
@@ -1264,6 +1454,288 @@
       <w:r>
         <w:rPr>
           <w:rFonts w:ascii="Times New Roman" w:hAnsi="Times New Roman" w:cs="Times New Roman"/>
+          <w:color w:val="0070C0"/>
+          <w:sz w:val="24"/>
+          <w:szCs w:val="24"/>
+          <w:lang w:val="en-US"/>
+        </w:rPr>
+        <w:t>[Đã sửa]</w:t>
+      </w:r>
+      <w:r>
+        <w:rPr>
+          <w:rFonts w:ascii="Times New Roman" w:hAnsi="Times New Roman" w:cs="Times New Roman"/>
+          <w:sz w:val="24"/>
+          <w:szCs w:val="24"/>
+          <w:lang w:val="en-US"/>
+        </w:rPr>
+        <w:t>Sửa lại phần phân trang cho đẹp hơn.</w:t>
+      </w:r>
+    </w:p>
+    <w:p>
+      <w:pPr>
+        <w:pStyle w:val="ListParagraph"/>
+        <w:numPr>
+          <w:ilvl w:val="0"/>
+          <w:numId w:val="2"/>
+        </w:numPr>
+        <w:rPr>
+          <w:rFonts w:ascii="Times New Roman" w:hAnsi="Times New Roman" w:cs="Times New Roman"/>
+          <w:sz w:val="24"/>
+          <w:szCs w:val="24"/>
+          <w:lang w:val="en-US"/>
+        </w:rPr>
+      </w:pPr>
+      <w:r>
+        <w:rPr>
+          <w:rFonts w:ascii="Times New Roman" w:hAnsi="Times New Roman" w:cs="Times New Roman"/>
+          <w:color w:val="0070C0"/>
+          <w:sz w:val="24"/>
+          <w:szCs w:val="24"/>
+          <w:lang w:val="en-US"/>
+        </w:rPr>
+        <w:t>[Đã sửa]</w:t>
+      </w:r>
+      <w:r>
+        <w:rPr>
+          <w:rFonts w:ascii="Times New Roman" w:hAnsi="Times New Roman" w:cs="Times New Roman"/>
+          <w:sz w:val="24"/>
+          <w:szCs w:val="24"/>
+          <w:lang w:val="en-US"/>
+        </w:rPr>
+        <w:t>Gom sắp xếp, phân trang, số lượng thành 1 dòng</w:t>
+      </w:r>
+      <w:r>
+        <w:rPr>
+          <w:rFonts w:ascii="Times New Roman" w:hAnsi="Times New Roman" w:cs="Times New Roman"/>
+          <w:sz w:val="24"/>
+          <w:szCs w:val="24"/>
+          <w:lang w:val="en-US"/>
+        </w:rPr>
+        <w:t>.</w:t>
+      </w:r>
+    </w:p>
+    <w:p>
+      <w:pPr>
+        <w:pStyle w:val="ListParagraph"/>
+        <w:numPr>
+          <w:ilvl w:val="0"/>
+          <w:numId w:val="1"/>
+        </w:numPr>
+        <w:rPr>
+          <w:rFonts w:ascii="Times New Roman" w:hAnsi="Times New Roman" w:cs="Times New Roman"/>
+          <w:sz w:val="24"/>
+          <w:szCs w:val="24"/>
+          <w:lang w:val="en-US"/>
+        </w:rPr>
+      </w:pPr>
+      <w:r>
+        <w:rPr>
+          <w:rFonts w:ascii="Times New Roman" w:hAnsi="Times New Roman" w:cs="Times New Roman"/>
+          <w:sz w:val="24"/>
+          <w:szCs w:val="24"/>
+          <w:lang w:val="en-US"/>
+        </w:rPr>
+        <w:t>Trang “Đặt bàn”</w:t>
+      </w:r>
+    </w:p>
+    <w:p>
+      <w:pPr>
+        <w:pStyle w:val="ListParagraph"/>
+        <w:numPr>
+          <w:ilvl w:val="0"/>
+          <w:numId w:val="2"/>
+        </w:numPr>
+        <w:rPr>
+          <w:rFonts w:ascii="Times New Roman" w:hAnsi="Times New Roman" w:cs="Times New Roman"/>
+          <w:sz w:val="24"/>
+          <w:szCs w:val="24"/>
+          <w:lang w:val="en-US"/>
+        </w:rPr>
+      </w:pPr>
+      <w:r>
+        <w:rPr>
+          <w:rFonts w:ascii="Times New Roman" w:hAnsi="Times New Roman" w:cs="Times New Roman"/>
+          <w:sz w:val="24"/>
+          <w:szCs w:val="24"/>
+          <w:lang w:val="en-US"/>
+        </w:rPr>
+        <w:lastRenderedPageBreak/>
+        <w:t>Hoàn tất các phần chưa làm.</w:t>
+      </w:r>
+    </w:p>
+    <w:p>
+      <w:pPr>
+        <w:pStyle w:val="ListParagraph"/>
+        <w:numPr>
+          <w:ilvl w:val="0"/>
+          <w:numId w:val="2"/>
+        </w:numPr>
+        <w:rPr>
+          <w:rFonts w:ascii="Times New Roman" w:hAnsi="Times New Roman" w:cs="Times New Roman"/>
+          <w:sz w:val="24"/>
+          <w:szCs w:val="24"/>
+          <w:lang w:val="en-US"/>
+        </w:rPr>
+      </w:pPr>
+      <w:r>
+        <w:rPr>
+          <w:rFonts w:ascii="Times New Roman" w:hAnsi="Times New Roman" w:cs="Times New Roman"/>
+          <w:sz w:val="24"/>
+          <w:szCs w:val="24"/>
+          <w:lang w:val="en-US"/>
+        </w:rPr>
+        <w:t>Chỉnh lại việc chọn ngày cho nhỏ gọn hơn (tham khảo BookClub).</w:t>
+      </w:r>
+    </w:p>
+    <w:p>
+      <w:pPr>
+        <w:pStyle w:val="ListParagraph"/>
+        <w:numPr>
+          <w:ilvl w:val="0"/>
+          <w:numId w:val="2"/>
+        </w:numPr>
+        <w:rPr>
+          <w:rFonts w:ascii="Times New Roman" w:hAnsi="Times New Roman" w:cs="Times New Roman"/>
+          <w:sz w:val="24"/>
+          <w:szCs w:val="24"/>
+          <w:lang w:val="en-US"/>
+        </w:rPr>
+      </w:pPr>
+      <w:r>
+        <w:rPr>
+          <w:rFonts w:ascii="Times New Roman" w:hAnsi="Times New Roman" w:cs="Times New Roman"/>
+          <w:sz w:val="24"/>
+          <w:szCs w:val="24"/>
+          <w:lang w:val="en-US"/>
+        </w:rPr>
+        <w:t>Thực hiện thanh định hướng (</w:t>
+      </w:r>
+      <w:r>
+        <w:rPr>
+          <w:rFonts w:ascii="Times New Roman" w:hAnsi="Times New Roman" w:cs="Times New Roman"/>
+          <w:sz w:val="24"/>
+          <w:szCs w:val="24"/>
+          <w:lang w:val="en-US"/>
+        </w:rPr>
+        <w:t>Breadcrumbs</w:t>
+      </w:r>
+      <w:r>
+        <w:rPr>
+          <w:rFonts w:ascii="Times New Roman" w:hAnsi="Times New Roman" w:cs="Times New Roman"/>
+          <w:sz w:val="24"/>
+          <w:szCs w:val="24"/>
+          <w:lang w:val="en-US"/>
+        </w:rPr>
+        <w:t>).</w:t>
+      </w:r>
+    </w:p>
+    <w:p>
+      <w:pPr>
+        <w:pStyle w:val="ListParagraph"/>
+        <w:numPr>
+          <w:ilvl w:val="0"/>
+          <w:numId w:val="1"/>
+        </w:numPr>
+        <w:rPr>
+          <w:rFonts w:ascii="Times New Roman" w:hAnsi="Times New Roman" w:cs="Times New Roman"/>
+          <w:sz w:val="24"/>
+          <w:szCs w:val="24"/>
+          <w:lang w:val="en-US"/>
+        </w:rPr>
+      </w:pPr>
+      <w:r>
+        <w:rPr>
+          <w:rFonts w:ascii="Times New Roman" w:hAnsi="Times New Roman" w:cs="Times New Roman"/>
+          <w:sz w:val="24"/>
+          <w:szCs w:val="24"/>
+          <w:lang w:val="en-US"/>
+        </w:rPr>
+        <w:t>Trang “Đăng ký”</w:t>
+      </w:r>
+    </w:p>
+    <w:p>
+      <w:pPr>
+        <w:pStyle w:val="ListParagraph"/>
+        <w:numPr>
+          <w:ilvl w:val="0"/>
+          <w:numId w:val="2"/>
+        </w:numPr>
+        <w:rPr>
+          <w:rFonts w:ascii="Times New Roman" w:hAnsi="Times New Roman" w:cs="Times New Roman"/>
+          <w:sz w:val="24"/>
+          <w:szCs w:val="24"/>
+          <w:lang w:val="en-US"/>
+        </w:rPr>
+      </w:pPr>
+      <w:r>
+        <w:rPr>
+          <w:rFonts w:ascii="Times New Roman" w:hAnsi="Times New Roman" w:cs="Times New Roman"/>
+          <w:sz w:val="24"/>
+          <w:szCs w:val="24"/>
+          <w:lang w:val="en-US"/>
+        </w:rPr>
+        <w:t>Sau khi đăng ký/đăng nhập cần hiện thông báo đặt món thành công.</w:t>
+      </w:r>
+    </w:p>
+    <w:p>
+      <w:pPr>
+        <w:pStyle w:val="ListParagraph"/>
+        <w:numPr>
+          <w:ilvl w:val="0"/>
+          <w:numId w:val="2"/>
+        </w:numPr>
+        <w:rPr>
+          <w:rFonts w:ascii="Times New Roman" w:hAnsi="Times New Roman" w:cs="Times New Roman"/>
+          <w:sz w:val="24"/>
+          <w:szCs w:val="24"/>
+          <w:lang w:val="en-US"/>
+        </w:rPr>
+      </w:pPr>
+      <w:r>
+        <w:rPr>
+          <w:rFonts w:ascii="Times New Roman" w:hAnsi="Times New Roman" w:cs="Times New Roman"/>
+          <w:sz w:val="24"/>
+          <w:szCs w:val="24"/>
+          <w:lang w:val="en-US"/>
+        </w:rPr>
+        <w:t>Thực hiện thanh định hướng (</w:t>
+      </w:r>
+      <w:r>
+        <w:rPr>
+          <w:rFonts w:ascii="Times New Roman" w:hAnsi="Times New Roman" w:cs="Times New Roman"/>
+          <w:sz w:val="24"/>
+          <w:szCs w:val="24"/>
+          <w:lang w:val="en-US"/>
+        </w:rPr>
+        <w:t>Breadcrumbs</w:t>
+      </w:r>
+      <w:r>
+        <w:rPr>
+          <w:rFonts w:ascii="Times New Roman" w:hAnsi="Times New Roman" w:cs="Times New Roman"/>
+          <w:sz w:val="24"/>
+          <w:szCs w:val="24"/>
+          <w:lang w:val="en-US"/>
+        </w:rPr>
+        <w:t>).</w:t>
+      </w:r>
+    </w:p>
+    <w:p>
+      <w:pPr>
+        <w:pStyle w:val="ListParagraph"/>
+        <w:numPr>
+          <w:ilvl w:val="0"/>
+          <w:numId w:val="2"/>
+        </w:numPr>
+        <w:rPr>
+          <w:rFonts w:ascii="Times New Roman" w:hAnsi="Times New Roman" w:cs="Times New Roman"/>
+          <w:sz w:val="24"/>
+          <w:szCs w:val="24"/>
+          <w:lang w:val="en-US"/>
+        </w:rPr>
+      </w:pPr>
+      <w:r>
+        <w:rPr>
+          <w:rFonts w:ascii="Times New Roman" w:hAnsi="Times New Roman" w:cs="Times New Roman"/>
           <w:sz w:val="24"/>
           <w:szCs w:val="24"/>
           <w:lang w:val="en-US"/>
@@ -1292,55 +1764,268 @@
           <w:szCs w:val="24"/>
           <w:lang w:val="en-US"/>
         </w:rPr>
-        <w:t>Trang “Đặt bàn”</w:t>
-      </w:r>
-    </w:p>
-    <w:p>
-      <w:pPr>
-        <w:pStyle w:val="ListParagraph"/>
-        <w:numPr>
-          <w:ilvl w:val="0"/>
-          <w:numId w:val="2"/>
-        </w:numPr>
-        <w:rPr>
-          <w:rFonts w:ascii="Times New Roman" w:hAnsi="Times New Roman" w:cs="Times New Roman"/>
-          <w:sz w:val="24"/>
-          <w:szCs w:val="24"/>
-          <w:lang w:val="en-US"/>
-        </w:rPr>
-      </w:pPr>
-      <w:r>
-        <w:rPr>
-          <w:rFonts w:ascii="Times New Roman" w:hAnsi="Times New Roman" w:cs="Times New Roman"/>
-          <w:sz w:val="24"/>
-          <w:szCs w:val="24"/>
-          <w:lang w:val="en-US"/>
-        </w:rPr>
-        <w:t>Hoàn tất các phần chưa làm.</w:t>
-      </w:r>
-    </w:p>
-    <w:p>
-      <w:pPr>
-        <w:pStyle w:val="ListParagraph"/>
-        <w:numPr>
-          <w:ilvl w:val="0"/>
-          <w:numId w:val="2"/>
-        </w:numPr>
-        <w:rPr>
-          <w:rFonts w:ascii="Times New Roman" w:hAnsi="Times New Roman" w:cs="Times New Roman"/>
-          <w:sz w:val="24"/>
-          <w:szCs w:val="24"/>
-          <w:lang w:val="en-US"/>
-        </w:rPr>
-      </w:pPr>
-      <w:r>
-        <w:rPr>
-          <w:rFonts w:ascii="Times New Roman" w:hAnsi="Times New Roman" w:cs="Times New Roman"/>
-          <w:sz w:val="24"/>
-          <w:szCs w:val="24"/>
-          <w:lang w:val="en-US"/>
-        </w:rPr>
-        <w:t>Chỉnh lại việc chọn ngày cho nhỏ gọn hơn (tham khảo BookClub).</w:t>
+        <w:t>Trang “Tham quan tầng nhà hàng</w:t>
+      </w:r>
+      <w:r>
+        <w:rPr>
+          <w:rFonts w:ascii="Times New Roman" w:hAnsi="Times New Roman" w:cs="Times New Roman"/>
+          <w:sz w:val="24"/>
+          <w:szCs w:val="24"/>
+          <w:lang w:val="en-US"/>
+        </w:rPr>
+        <w:t>”</w:t>
+      </w:r>
+    </w:p>
+    <w:p>
+      <w:pPr>
+        <w:pStyle w:val="ListParagraph"/>
+        <w:numPr>
+          <w:ilvl w:val="0"/>
+          <w:numId w:val="2"/>
+        </w:numPr>
+        <w:rPr>
+          <w:rFonts w:ascii="Times New Roman" w:hAnsi="Times New Roman" w:cs="Times New Roman"/>
+          <w:sz w:val="24"/>
+          <w:szCs w:val="24"/>
+          <w:lang w:val="en-US"/>
+        </w:rPr>
+      </w:pPr>
+      <w:r>
+        <w:rPr>
+          <w:rFonts w:ascii="Times New Roman" w:hAnsi="Times New Roman" w:cs="Times New Roman"/>
+          <w:sz w:val="24"/>
+          <w:szCs w:val="24"/>
+          <w:lang w:val="en-US"/>
+        </w:rPr>
+        <w:t>Chỉnh lại layout, bỏ các bước thực hiệ</w:t>
+      </w:r>
+      <w:r>
+        <w:rPr>
+          <w:rFonts w:ascii="Times New Roman" w:hAnsi="Times New Roman" w:cs="Times New Roman"/>
+          <w:sz w:val="24"/>
+          <w:szCs w:val="24"/>
+          <w:lang w:val="en-US"/>
+        </w:rPr>
+        <w:t>n.</w:t>
+      </w:r>
+    </w:p>
+    <w:p>
+      <w:pPr>
+        <w:pStyle w:val="ListParagraph"/>
+        <w:numPr>
+          <w:ilvl w:val="0"/>
+          <w:numId w:val="2"/>
+        </w:numPr>
+        <w:rPr>
+          <w:rFonts w:ascii="Times New Roman" w:hAnsi="Times New Roman" w:cs="Times New Roman"/>
+          <w:sz w:val="24"/>
+          <w:szCs w:val="24"/>
+          <w:lang w:val="en-US"/>
+        </w:rPr>
+      </w:pPr>
+      <w:r>
+        <w:rPr>
+          <w:rFonts w:ascii="Times New Roman" w:hAnsi="Times New Roman" w:cs="Times New Roman"/>
+          <w:sz w:val="24"/>
+          <w:szCs w:val="24"/>
+          <w:lang w:val="en-US"/>
+        </w:rPr>
+        <w:t>H</w:t>
+      </w:r>
+      <w:r>
+        <w:rPr>
+          <w:rFonts w:ascii="Times New Roman" w:hAnsi="Times New Roman" w:cs="Times New Roman"/>
+          <w:sz w:val="24"/>
+          <w:szCs w:val="24"/>
+          <w:lang w:val="en-US"/>
+        </w:rPr>
+        <w:t>iện kiến trúc tầng trệt khi vừa vào trang web.</w:t>
+      </w:r>
+    </w:p>
+    <w:p>
+      <w:pPr>
+        <w:pStyle w:val="ListParagraph"/>
+        <w:numPr>
+          <w:ilvl w:val="0"/>
+          <w:numId w:val="2"/>
+        </w:numPr>
+        <w:rPr>
+          <w:rFonts w:ascii="Times New Roman" w:hAnsi="Times New Roman" w:cs="Times New Roman"/>
+          <w:sz w:val="24"/>
+          <w:szCs w:val="24"/>
+          <w:lang w:val="en-US"/>
+        </w:rPr>
+      </w:pPr>
+      <w:r>
+        <w:rPr>
+          <w:rFonts w:ascii="Times New Roman" w:hAnsi="Times New Roman" w:cs="Times New Roman"/>
+          <w:sz w:val="24"/>
+          <w:szCs w:val="24"/>
+          <w:lang w:val="en-US"/>
+        </w:rPr>
+        <w:t>Bỏ combobox chọn tầng, thêm 2 nút “2D” và “3D”.</w:t>
+      </w:r>
+    </w:p>
+    <w:p>
+      <w:pPr>
+        <w:pStyle w:val="ListParagraph"/>
+        <w:numPr>
+          <w:ilvl w:val="0"/>
+          <w:numId w:val="2"/>
+        </w:numPr>
+        <w:rPr>
+          <w:rFonts w:ascii="Times New Roman" w:hAnsi="Times New Roman" w:cs="Times New Roman"/>
+          <w:sz w:val="24"/>
+          <w:szCs w:val="24"/>
+          <w:lang w:val="fr-FR"/>
+        </w:rPr>
+      </w:pPr>
+      <w:r>
+        <w:rPr>
+          <w:rFonts w:ascii="Times New Roman" w:hAnsi="Times New Roman" w:cs="Times New Roman"/>
+          <w:sz w:val="24"/>
+          <w:szCs w:val="24"/>
+          <w:lang w:val="fr-FR"/>
+        </w:rPr>
+        <w:t>Sửa lại font chữ “Kiến trúc”.</w:t>
+      </w:r>
+    </w:p>
+    <w:p>
+      <w:pPr>
+        <w:pStyle w:val="ListParagraph"/>
+        <w:numPr>
+          <w:ilvl w:val="0"/>
+          <w:numId w:val="2"/>
+        </w:numPr>
+        <w:rPr>
+          <w:rFonts w:ascii="Times New Roman" w:hAnsi="Times New Roman" w:cs="Times New Roman"/>
+          <w:sz w:val="24"/>
+          <w:szCs w:val="24"/>
+          <w:lang w:val="fr-FR"/>
+        </w:rPr>
+      </w:pPr>
+      <w:r>
+        <w:rPr>
+          <w:rFonts w:ascii="Times New Roman" w:hAnsi="Times New Roman" w:cs="Times New Roman"/>
+          <w:sz w:val="24"/>
+          <w:szCs w:val="24"/>
+          <w:lang w:val="fr-FR"/>
+        </w:rPr>
+        <w:t>Khi click vào mỗi tầng sẽ đến tầng đó dạng 2D.</w:t>
+      </w:r>
+    </w:p>
+    <w:p>
+      <w:pPr>
+        <w:pStyle w:val="ListParagraph"/>
+        <w:numPr>
+          <w:ilvl w:val="0"/>
+          <w:numId w:val="2"/>
+        </w:numPr>
+        <w:rPr>
+          <w:rFonts w:ascii="Times New Roman" w:hAnsi="Times New Roman" w:cs="Times New Roman"/>
+          <w:sz w:val="24"/>
+          <w:szCs w:val="24"/>
+          <w:lang w:val="fr-FR"/>
+        </w:rPr>
+      </w:pPr>
+      <w:r>
+        <w:rPr>
+          <w:rFonts w:ascii="Times New Roman" w:hAnsi="Times New Roman" w:cs="Times New Roman"/>
+          <w:sz w:val="24"/>
+          <w:szCs w:val="24"/>
+          <w:lang w:val="fr-FR"/>
+        </w:rPr>
+        <w:t>"Sanh 1" sửa thành "Sảnh 1".</w:t>
+      </w:r>
+    </w:p>
+    <w:p>
+      <w:pPr>
+        <w:pStyle w:val="ListParagraph"/>
+        <w:numPr>
+          <w:ilvl w:val="0"/>
+          <w:numId w:val="2"/>
+        </w:numPr>
+        <w:rPr>
+          <w:rFonts w:ascii="Times New Roman" w:hAnsi="Times New Roman" w:cs="Times New Roman"/>
+          <w:sz w:val="24"/>
+          <w:szCs w:val="24"/>
+          <w:lang w:val="fr-FR"/>
+        </w:rPr>
+      </w:pPr>
+      <w:r>
+        <w:rPr>
+          <w:rFonts w:ascii="Times New Roman" w:hAnsi="Times New Roman" w:cs="Times New Roman"/>
+          <w:sz w:val="24"/>
+          <w:szCs w:val="24"/>
+          <w:lang w:val="fr-FR"/>
+        </w:rPr>
+        <w:t>Lỗi link text các sảnh, chữ màu xám.</w:t>
+      </w:r>
+    </w:p>
+    <w:p>
+      <w:pPr>
+        <w:pStyle w:val="ListParagraph"/>
+        <w:numPr>
+          <w:ilvl w:val="0"/>
+          <w:numId w:val="2"/>
+        </w:numPr>
+        <w:rPr>
+          <w:rFonts w:ascii="Times New Roman" w:hAnsi="Times New Roman" w:cs="Times New Roman"/>
+          <w:sz w:val="24"/>
+          <w:szCs w:val="24"/>
+          <w:lang w:val="fr-FR"/>
+        </w:rPr>
+      </w:pPr>
+      <w:r>
+        <w:rPr>
+          <w:rFonts w:ascii="Times New Roman" w:hAnsi="Times New Roman" w:cs="Times New Roman"/>
+          <w:sz w:val="24"/>
+          <w:szCs w:val="24"/>
+          <w:lang w:val="fr-FR"/>
+        </w:rPr>
+        <w:t>Để khoảng cách giữa hình và kiến trúc.</w:t>
+      </w:r>
+    </w:p>
+    <w:p>
+      <w:pPr>
+        <w:pStyle w:val="ListParagraph"/>
+        <w:numPr>
+          <w:ilvl w:val="0"/>
+          <w:numId w:val="2"/>
+        </w:numPr>
+        <w:rPr>
+          <w:rFonts w:ascii="Times New Roman" w:hAnsi="Times New Roman" w:cs="Times New Roman"/>
+          <w:sz w:val="24"/>
+          <w:szCs w:val="24"/>
+          <w:lang w:val="en-US"/>
+        </w:rPr>
+      </w:pPr>
+      <w:r>
+        <w:rPr>
+          <w:rFonts w:ascii="Times New Roman" w:hAnsi="Times New Roman" w:cs="Times New Roman"/>
+          <w:sz w:val="24"/>
+          <w:szCs w:val="24"/>
+          <w:lang w:val="en-US"/>
+        </w:rPr>
+        <w:t>Thực hiện thanh định hướng (</w:t>
+      </w:r>
+      <w:r>
+        <w:rPr>
+          <w:rFonts w:ascii="Times New Roman" w:hAnsi="Times New Roman" w:cs="Times New Roman"/>
+          <w:sz w:val="24"/>
+          <w:szCs w:val="24"/>
+          <w:lang w:val="en-US"/>
+        </w:rPr>
+        <w:t>Breadcrumbs</w:t>
+      </w:r>
+      <w:r>
+        <w:rPr>
+          <w:rFonts w:ascii="Times New Roman" w:hAnsi="Times New Roman" w:cs="Times New Roman"/>
+          <w:sz w:val="24"/>
+          <w:szCs w:val="24"/>
+          <w:lang w:val="en-US"/>
+        </w:rPr>
+        <w:t>).</w:t>
       </w:r>
     </w:p>
     <w:p>
@@ -1354,41 +2039,179 @@
           <w:rFonts w:ascii="Times New Roman" w:hAnsi="Times New Roman" w:cs="Times New Roman"/>
           <w:sz w:val="24"/>
           <w:szCs w:val="24"/>
-          <w:lang w:val="en-US"/>
-        </w:rPr>
-      </w:pPr>
-      <w:r>
-        <w:rPr>
-          <w:rFonts w:ascii="Times New Roman" w:hAnsi="Times New Roman" w:cs="Times New Roman"/>
-          <w:sz w:val="24"/>
-          <w:szCs w:val="24"/>
-          <w:lang w:val="en-US"/>
-        </w:rPr>
-        <w:t>Trang “Đăng ký”</w:t>
-      </w:r>
-    </w:p>
-    <w:p>
-      <w:pPr>
-        <w:pStyle w:val="ListParagraph"/>
-        <w:numPr>
-          <w:ilvl w:val="0"/>
-          <w:numId w:val="2"/>
-        </w:numPr>
-        <w:rPr>
-          <w:rFonts w:ascii="Times New Roman" w:hAnsi="Times New Roman" w:cs="Times New Roman"/>
-          <w:sz w:val="24"/>
-          <w:szCs w:val="24"/>
-          <w:lang w:val="en-US"/>
-        </w:rPr>
-      </w:pPr>
-      <w:r>
-        <w:rPr>
-          <w:rFonts w:ascii="Times New Roman" w:hAnsi="Times New Roman" w:cs="Times New Roman"/>
-          <w:sz w:val="24"/>
-          <w:szCs w:val="24"/>
-          <w:lang w:val="en-US"/>
-        </w:rPr>
-        <w:t>Sau khi đăng ký/đăng nhập cần hiện thông báo đặt món thành công.</w:t>
+          <w:lang w:val="fr-FR"/>
+        </w:rPr>
+      </w:pPr>
+      <w:r>
+        <w:rPr>
+          <w:rFonts w:ascii="Times New Roman" w:hAnsi="Times New Roman" w:cs="Times New Roman"/>
+          <w:sz w:val="24"/>
+          <w:szCs w:val="24"/>
+          <w:lang w:val="fr-FR"/>
+        </w:rPr>
+        <w:t>Trang “Kiến trúc một tầng”</w:t>
+      </w:r>
+    </w:p>
+    <w:p>
+      <w:pPr>
+        <w:pStyle w:val="ListParagraph"/>
+        <w:numPr>
+          <w:ilvl w:val="0"/>
+          <w:numId w:val="2"/>
+        </w:numPr>
+        <w:rPr>
+          <w:rFonts w:ascii="Times New Roman" w:hAnsi="Times New Roman" w:cs="Times New Roman"/>
+          <w:sz w:val="24"/>
+          <w:szCs w:val="24"/>
+          <w:lang w:val="fr-FR"/>
+        </w:rPr>
+      </w:pPr>
+      <w:r>
+        <w:rPr>
+          <w:rFonts w:ascii="Times New Roman" w:hAnsi="Times New Roman" w:cs="Times New Roman"/>
+          <w:sz w:val="24"/>
+          <w:szCs w:val="24"/>
+          <w:lang w:val="fr-FR"/>
+        </w:rPr>
+        <w:t>Sửa lại layout, bỏ phần mũi tên.</w:t>
+      </w:r>
+    </w:p>
+    <w:p>
+      <w:pPr>
+        <w:pStyle w:val="ListParagraph"/>
+        <w:numPr>
+          <w:ilvl w:val="0"/>
+          <w:numId w:val="2"/>
+        </w:numPr>
+        <w:rPr>
+          <w:rFonts w:ascii="Times New Roman" w:hAnsi="Times New Roman" w:cs="Times New Roman"/>
+          <w:sz w:val="24"/>
+          <w:szCs w:val="24"/>
+          <w:lang w:val="fr-FR"/>
+        </w:rPr>
+      </w:pPr>
+      <w:r>
+        <w:rPr>
+          <w:rFonts w:ascii="Times New Roman" w:hAnsi="Times New Roman" w:cs="Times New Roman"/>
+          <w:sz w:val="24"/>
+          <w:szCs w:val="24"/>
+          <w:lang w:val="fr-FR"/>
+        </w:rPr>
+        <w:t>Thực hiện đường dẫn dạng a &gt; b &gt; c có nút chọn.</w:t>
+      </w:r>
+    </w:p>
+    <w:p>
+      <w:pPr>
+        <w:pStyle w:val="ListParagraph"/>
+        <w:numPr>
+          <w:ilvl w:val="0"/>
+          <w:numId w:val="2"/>
+        </w:numPr>
+        <w:rPr>
+          <w:rFonts w:ascii="Times New Roman" w:hAnsi="Times New Roman" w:cs="Times New Roman"/>
+          <w:sz w:val="24"/>
+          <w:szCs w:val="24"/>
+          <w:lang w:val="en-US"/>
+        </w:rPr>
+      </w:pPr>
+      <w:r>
+        <w:rPr>
+          <w:rFonts w:ascii="Times New Roman" w:hAnsi="Times New Roman" w:cs="Times New Roman"/>
+          <w:sz w:val="24"/>
+          <w:szCs w:val="24"/>
+          <w:lang w:val="en-US"/>
+        </w:rPr>
+        <w:t>Bỏ animation cho danh sách hình.</w:t>
+      </w:r>
+    </w:p>
+    <w:p>
+      <w:pPr>
+        <w:pStyle w:val="ListParagraph"/>
+        <w:numPr>
+          <w:ilvl w:val="0"/>
+          <w:numId w:val="2"/>
+        </w:numPr>
+        <w:rPr>
+          <w:rFonts w:ascii="Times New Roman" w:hAnsi="Times New Roman" w:cs="Times New Roman"/>
+          <w:sz w:val="24"/>
+          <w:szCs w:val="24"/>
+          <w:lang w:val="en-US"/>
+        </w:rPr>
+      </w:pPr>
+      <w:r>
+        <w:rPr>
+          <w:rFonts w:ascii="Times New Roman" w:hAnsi="Times New Roman" w:cs="Times New Roman"/>
+          <w:sz w:val="24"/>
+          <w:szCs w:val="24"/>
+          <w:lang w:val="en-US"/>
+        </w:rPr>
+        <w:t>Phần hình chuyển lên trên bên trái, kiến trúc để qua phải.</w:t>
+      </w:r>
+    </w:p>
+    <w:p>
+      <w:pPr>
+        <w:pStyle w:val="ListParagraph"/>
+        <w:numPr>
+          <w:ilvl w:val="0"/>
+          <w:numId w:val="2"/>
+        </w:numPr>
+        <w:rPr>
+          <w:rFonts w:ascii="Times New Roman" w:hAnsi="Times New Roman" w:cs="Times New Roman"/>
+          <w:sz w:val="24"/>
+          <w:szCs w:val="24"/>
+          <w:lang w:val="en-US"/>
+        </w:rPr>
+      </w:pPr>
+      <w:r>
+        <w:rPr>
+          <w:rFonts w:ascii="Times New Roman" w:hAnsi="Times New Roman" w:cs="Times New Roman"/>
+          <w:sz w:val="24"/>
+          <w:szCs w:val="24"/>
+          <w:lang w:val="en-US"/>
+        </w:rPr>
+        <w:t>Phần hiển thị 3D: có mũi tên ở hai bên để khi nhấn sẽ chạy hình.</w:t>
+      </w:r>
+    </w:p>
+    <w:p>
+      <w:pPr>
+        <w:pStyle w:val="ListParagraph"/>
+        <w:numPr>
+          <w:ilvl w:val="0"/>
+          <w:numId w:val="2"/>
+        </w:numPr>
+        <w:rPr>
+          <w:rFonts w:ascii="Times New Roman" w:hAnsi="Times New Roman" w:cs="Times New Roman"/>
+          <w:sz w:val="24"/>
+          <w:szCs w:val="24"/>
+          <w:lang w:val="en-US"/>
+        </w:rPr>
+      </w:pPr>
+      <w:r>
+        <w:rPr>
+          <w:rFonts w:ascii="Times New Roman" w:hAnsi="Times New Roman" w:cs="Times New Roman"/>
+          <w:sz w:val="24"/>
+          <w:szCs w:val="24"/>
+          <w:lang w:val="en-US"/>
+        </w:rPr>
+        <w:t>Thực hiện thanh định hướng (</w:t>
+      </w:r>
+      <w:r>
+        <w:rPr>
+          <w:rFonts w:ascii="Times New Roman" w:hAnsi="Times New Roman" w:cs="Times New Roman"/>
+          <w:sz w:val="24"/>
+          <w:szCs w:val="24"/>
+          <w:lang w:val="en-US"/>
+        </w:rPr>
+        <w:t>Breadcrumbs</w:t>
+      </w:r>
+      <w:r>
+        <w:rPr>
+          <w:rFonts w:ascii="Times New Roman" w:hAnsi="Times New Roman" w:cs="Times New Roman"/>
+          <w:sz w:val="24"/>
+          <w:szCs w:val="24"/>
+          <w:lang w:val="en-US"/>
+        </w:rPr>
+        <w:t>).</w:t>
       </w:r>
     </w:p>
     <w:p>
@@ -1412,394 +2235,6 @@
           <w:szCs w:val="24"/>
           <w:lang w:val="en-US"/>
         </w:rPr>
-        <w:lastRenderedPageBreak/>
-        <w:t>Trang “Tham quan tầng nhà hàng</w:t>
-      </w:r>
-      <w:r>
-        <w:rPr>
-          <w:rFonts w:ascii="Times New Roman" w:hAnsi="Times New Roman" w:cs="Times New Roman"/>
-          <w:sz w:val="24"/>
-          <w:szCs w:val="24"/>
-          <w:lang w:val="en-US"/>
-        </w:rPr>
-        <w:t>”</w:t>
-      </w:r>
-    </w:p>
-    <w:p>
-      <w:pPr>
-        <w:pStyle w:val="ListParagraph"/>
-        <w:numPr>
-          <w:ilvl w:val="0"/>
-          <w:numId w:val="2"/>
-        </w:numPr>
-        <w:rPr>
-          <w:rFonts w:ascii="Times New Roman" w:hAnsi="Times New Roman" w:cs="Times New Roman"/>
-          <w:sz w:val="24"/>
-          <w:szCs w:val="24"/>
-          <w:lang w:val="en-US"/>
-        </w:rPr>
-      </w:pPr>
-      <w:r>
-        <w:rPr>
-          <w:rFonts w:ascii="Times New Roman" w:hAnsi="Times New Roman" w:cs="Times New Roman"/>
-          <w:sz w:val="24"/>
-          <w:szCs w:val="24"/>
-          <w:lang w:val="en-US"/>
-        </w:rPr>
-        <w:t>Chỉnh lại layout, bỏ các bước thực hiệ</w:t>
-      </w:r>
-      <w:r>
-        <w:rPr>
-          <w:rFonts w:ascii="Times New Roman" w:hAnsi="Times New Roman" w:cs="Times New Roman"/>
-          <w:sz w:val="24"/>
-          <w:szCs w:val="24"/>
-          <w:lang w:val="en-US"/>
-        </w:rPr>
-        <w:t>n.</w:t>
-      </w:r>
-    </w:p>
-    <w:p>
-      <w:pPr>
-        <w:pStyle w:val="ListParagraph"/>
-        <w:numPr>
-          <w:ilvl w:val="0"/>
-          <w:numId w:val="2"/>
-        </w:numPr>
-        <w:rPr>
-          <w:rFonts w:ascii="Times New Roman" w:hAnsi="Times New Roman" w:cs="Times New Roman"/>
-          <w:sz w:val="24"/>
-          <w:szCs w:val="24"/>
-          <w:lang w:val="en-US"/>
-        </w:rPr>
-      </w:pPr>
-      <w:r>
-        <w:rPr>
-          <w:rFonts w:ascii="Times New Roman" w:hAnsi="Times New Roman" w:cs="Times New Roman"/>
-          <w:sz w:val="24"/>
-          <w:szCs w:val="24"/>
-          <w:lang w:val="en-US"/>
-        </w:rPr>
-        <w:t>H</w:t>
-      </w:r>
-      <w:r>
-        <w:rPr>
-          <w:rFonts w:ascii="Times New Roman" w:hAnsi="Times New Roman" w:cs="Times New Roman"/>
-          <w:sz w:val="24"/>
-          <w:szCs w:val="24"/>
-          <w:lang w:val="en-US"/>
-        </w:rPr>
-        <w:t>iện kiến trúc tầng trệt khi vừa vào trang web.</w:t>
-      </w:r>
-    </w:p>
-    <w:p>
-      <w:pPr>
-        <w:pStyle w:val="ListParagraph"/>
-        <w:numPr>
-          <w:ilvl w:val="0"/>
-          <w:numId w:val="2"/>
-        </w:numPr>
-        <w:rPr>
-          <w:rFonts w:ascii="Times New Roman" w:hAnsi="Times New Roman" w:cs="Times New Roman"/>
-          <w:sz w:val="24"/>
-          <w:szCs w:val="24"/>
-          <w:lang w:val="en-US"/>
-        </w:rPr>
-      </w:pPr>
-      <w:r>
-        <w:rPr>
-          <w:rFonts w:ascii="Times New Roman" w:hAnsi="Times New Roman" w:cs="Times New Roman"/>
-          <w:sz w:val="24"/>
-          <w:szCs w:val="24"/>
-          <w:lang w:val="en-US"/>
-        </w:rPr>
-        <w:t>Bỏ combobox chọn tầng, thêm 2 nút “2D” và “3D”.</w:t>
-      </w:r>
-    </w:p>
-    <w:p>
-      <w:pPr>
-        <w:pStyle w:val="ListParagraph"/>
-        <w:numPr>
-          <w:ilvl w:val="0"/>
-          <w:numId w:val="2"/>
-        </w:numPr>
-        <w:rPr>
-          <w:rFonts w:ascii="Times New Roman" w:hAnsi="Times New Roman" w:cs="Times New Roman"/>
-          <w:sz w:val="24"/>
-          <w:szCs w:val="24"/>
-          <w:lang w:val="fr-FR"/>
-        </w:rPr>
-      </w:pPr>
-      <w:r>
-        <w:rPr>
-          <w:rFonts w:ascii="Times New Roman" w:hAnsi="Times New Roman" w:cs="Times New Roman"/>
-          <w:sz w:val="24"/>
-          <w:szCs w:val="24"/>
-          <w:lang w:val="fr-FR"/>
-        </w:rPr>
-        <w:t>Sửa lại font chữ “Kiến trúc”.</w:t>
-      </w:r>
-    </w:p>
-    <w:p>
-      <w:pPr>
-        <w:pStyle w:val="ListParagraph"/>
-        <w:numPr>
-          <w:ilvl w:val="0"/>
-          <w:numId w:val="2"/>
-        </w:numPr>
-        <w:rPr>
-          <w:rFonts w:ascii="Times New Roman" w:hAnsi="Times New Roman" w:cs="Times New Roman"/>
-          <w:sz w:val="24"/>
-          <w:szCs w:val="24"/>
-          <w:lang w:val="fr-FR"/>
-        </w:rPr>
-      </w:pPr>
-      <w:r>
-        <w:rPr>
-          <w:rFonts w:ascii="Times New Roman" w:hAnsi="Times New Roman" w:cs="Times New Roman"/>
-          <w:sz w:val="24"/>
-          <w:szCs w:val="24"/>
-          <w:lang w:val="fr-FR"/>
-        </w:rPr>
-        <w:t>Khi click vào mỗi tầng sẽ đến tầng đó dạng 2D.</w:t>
-      </w:r>
-    </w:p>
-    <w:p>
-      <w:pPr>
-        <w:pStyle w:val="ListParagraph"/>
-        <w:numPr>
-          <w:ilvl w:val="0"/>
-          <w:numId w:val="2"/>
-        </w:numPr>
-        <w:rPr>
-          <w:rFonts w:ascii="Times New Roman" w:hAnsi="Times New Roman" w:cs="Times New Roman"/>
-          <w:sz w:val="24"/>
-          <w:szCs w:val="24"/>
-          <w:lang w:val="fr-FR"/>
-        </w:rPr>
-      </w:pPr>
-      <w:r>
-        <w:rPr>
-          <w:rFonts w:ascii="Times New Roman" w:hAnsi="Times New Roman" w:cs="Times New Roman"/>
-          <w:sz w:val="24"/>
-          <w:szCs w:val="24"/>
-          <w:lang w:val="fr-FR"/>
-        </w:rPr>
-        <w:t>"Sanh 1" sửa thành "Sảnh 1".</w:t>
-      </w:r>
-    </w:p>
-    <w:p>
-      <w:pPr>
-        <w:pStyle w:val="ListParagraph"/>
-        <w:numPr>
-          <w:ilvl w:val="0"/>
-          <w:numId w:val="2"/>
-        </w:numPr>
-        <w:rPr>
-          <w:rFonts w:ascii="Times New Roman" w:hAnsi="Times New Roman" w:cs="Times New Roman"/>
-          <w:sz w:val="24"/>
-          <w:szCs w:val="24"/>
-          <w:lang w:val="fr-FR"/>
-        </w:rPr>
-      </w:pPr>
-      <w:r>
-        <w:rPr>
-          <w:rFonts w:ascii="Times New Roman" w:hAnsi="Times New Roman" w:cs="Times New Roman"/>
-          <w:sz w:val="24"/>
-          <w:szCs w:val="24"/>
-          <w:lang w:val="fr-FR"/>
-        </w:rPr>
-        <w:t>Lỗi link text các sảnh, chữ màu xám.</w:t>
-      </w:r>
-    </w:p>
-    <w:p>
-      <w:pPr>
-        <w:pStyle w:val="ListParagraph"/>
-        <w:numPr>
-          <w:ilvl w:val="0"/>
-          <w:numId w:val="2"/>
-        </w:numPr>
-        <w:rPr>
-          <w:rFonts w:ascii="Times New Roman" w:hAnsi="Times New Roman" w:cs="Times New Roman"/>
-          <w:sz w:val="24"/>
-          <w:szCs w:val="24"/>
-          <w:lang w:val="fr-FR"/>
-        </w:rPr>
-      </w:pPr>
-      <w:r>
-        <w:rPr>
-          <w:rFonts w:ascii="Times New Roman" w:hAnsi="Times New Roman" w:cs="Times New Roman"/>
-          <w:sz w:val="24"/>
-          <w:szCs w:val="24"/>
-          <w:lang w:val="fr-FR"/>
-        </w:rPr>
-        <w:t>Để khoảng cách giữa hình và kiến trúc.</w:t>
-      </w:r>
-    </w:p>
-    <w:p>
-      <w:pPr>
-        <w:pStyle w:val="ListParagraph"/>
-        <w:numPr>
-          <w:ilvl w:val="0"/>
-          <w:numId w:val="1"/>
-        </w:numPr>
-        <w:rPr>
-          <w:rFonts w:ascii="Times New Roman" w:hAnsi="Times New Roman" w:cs="Times New Roman"/>
-          <w:sz w:val="24"/>
-          <w:szCs w:val="24"/>
-          <w:lang w:val="fr-FR"/>
-        </w:rPr>
-      </w:pPr>
-      <w:r>
-        <w:rPr>
-          <w:rFonts w:ascii="Times New Roman" w:hAnsi="Times New Roman" w:cs="Times New Roman"/>
-          <w:sz w:val="24"/>
-          <w:szCs w:val="24"/>
-          <w:lang w:val="fr-FR"/>
-        </w:rPr>
-        <w:t>Trang “Kiến trúc một tầng”</w:t>
-      </w:r>
-    </w:p>
-    <w:p>
-      <w:pPr>
-        <w:pStyle w:val="ListParagraph"/>
-        <w:numPr>
-          <w:ilvl w:val="0"/>
-          <w:numId w:val="2"/>
-        </w:numPr>
-        <w:rPr>
-          <w:rFonts w:ascii="Times New Roman" w:hAnsi="Times New Roman" w:cs="Times New Roman"/>
-          <w:sz w:val="24"/>
-          <w:szCs w:val="24"/>
-          <w:lang w:val="fr-FR"/>
-        </w:rPr>
-      </w:pPr>
-      <w:r>
-        <w:rPr>
-          <w:rFonts w:ascii="Times New Roman" w:hAnsi="Times New Roman" w:cs="Times New Roman"/>
-          <w:sz w:val="24"/>
-          <w:szCs w:val="24"/>
-          <w:lang w:val="fr-FR"/>
-        </w:rPr>
-        <w:t>Sửa lại layout, bỏ phần mũi tên.</w:t>
-      </w:r>
-    </w:p>
-    <w:p>
-      <w:pPr>
-        <w:pStyle w:val="ListParagraph"/>
-        <w:numPr>
-          <w:ilvl w:val="0"/>
-          <w:numId w:val="2"/>
-        </w:numPr>
-        <w:rPr>
-          <w:rFonts w:ascii="Times New Roman" w:hAnsi="Times New Roman" w:cs="Times New Roman"/>
-          <w:sz w:val="24"/>
-          <w:szCs w:val="24"/>
-          <w:lang w:val="fr-FR"/>
-        </w:rPr>
-      </w:pPr>
-      <w:r>
-        <w:rPr>
-          <w:rFonts w:ascii="Times New Roman" w:hAnsi="Times New Roman" w:cs="Times New Roman"/>
-          <w:sz w:val="24"/>
-          <w:szCs w:val="24"/>
-          <w:lang w:val="fr-FR"/>
-        </w:rPr>
-        <w:t>Thực hiện đường dẫn dạng a &gt; b &gt; c có nút chọn.</w:t>
-      </w:r>
-    </w:p>
-    <w:p>
-      <w:pPr>
-        <w:pStyle w:val="ListParagraph"/>
-        <w:numPr>
-          <w:ilvl w:val="0"/>
-          <w:numId w:val="2"/>
-        </w:numPr>
-        <w:rPr>
-          <w:rFonts w:ascii="Times New Roman" w:hAnsi="Times New Roman" w:cs="Times New Roman"/>
-          <w:sz w:val="24"/>
-          <w:szCs w:val="24"/>
-          <w:lang w:val="en-US"/>
-        </w:rPr>
-      </w:pPr>
-      <w:r>
-        <w:rPr>
-          <w:rFonts w:ascii="Times New Roman" w:hAnsi="Times New Roman" w:cs="Times New Roman"/>
-          <w:sz w:val="24"/>
-          <w:szCs w:val="24"/>
-          <w:lang w:val="en-US"/>
-        </w:rPr>
-        <w:t>Bỏ animation cho danh sách hình.</w:t>
-      </w:r>
-    </w:p>
-    <w:p>
-      <w:pPr>
-        <w:pStyle w:val="ListParagraph"/>
-        <w:numPr>
-          <w:ilvl w:val="0"/>
-          <w:numId w:val="2"/>
-        </w:numPr>
-        <w:rPr>
-          <w:rFonts w:ascii="Times New Roman" w:hAnsi="Times New Roman" w:cs="Times New Roman"/>
-          <w:sz w:val="24"/>
-          <w:szCs w:val="24"/>
-          <w:lang w:val="en-US"/>
-        </w:rPr>
-      </w:pPr>
-      <w:r>
-        <w:rPr>
-          <w:rFonts w:ascii="Times New Roman" w:hAnsi="Times New Roman" w:cs="Times New Roman"/>
-          <w:sz w:val="24"/>
-          <w:szCs w:val="24"/>
-          <w:lang w:val="en-US"/>
-        </w:rPr>
-        <w:t>Phần hình chuyển lên trên bên trái, kiến trúc để qua phải.</w:t>
-      </w:r>
-    </w:p>
-    <w:p>
-      <w:pPr>
-        <w:pStyle w:val="ListParagraph"/>
-        <w:numPr>
-          <w:ilvl w:val="0"/>
-          <w:numId w:val="2"/>
-        </w:numPr>
-        <w:rPr>
-          <w:rFonts w:ascii="Times New Roman" w:hAnsi="Times New Roman" w:cs="Times New Roman"/>
-          <w:sz w:val="24"/>
-          <w:szCs w:val="24"/>
-          <w:lang w:val="en-US"/>
-        </w:rPr>
-      </w:pPr>
-      <w:r>
-        <w:rPr>
-          <w:rFonts w:ascii="Times New Roman" w:hAnsi="Times New Roman" w:cs="Times New Roman"/>
-          <w:sz w:val="24"/>
-          <w:szCs w:val="24"/>
-          <w:lang w:val="en-US"/>
-        </w:rPr>
-        <w:t>Phần hiển thị 3D: có mũi tên ở hai bên để khi nhấn sẽ chạy hình.</w:t>
-      </w:r>
-    </w:p>
-    <w:p>
-      <w:pPr>
-        <w:pStyle w:val="ListParagraph"/>
-        <w:numPr>
-          <w:ilvl w:val="0"/>
-          <w:numId w:val="1"/>
-        </w:numPr>
-        <w:rPr>
-          <w:rFonts w:ascii="Times New Roman" w:hAnsi="Times New Roman" w:cs="Times New Roman"/>
-          <w:sz w:val="24"/>
-          <w:szCs w:val="24"/>
-          <w:lang w:val="en-US"/>
-        </w:rPr>
-      </w:pPr>
-      <w:r>
-        <w:rPr>
-          <w:rFonts w:ascii="Times New Roman" w:hAnsi="Times New Roman" w:cs="Times New Roman"/>
-          <w:sz w:val="24"/>
-          <w:szCs w:val="24"/>
-          <w:lang w:val="en-US"/>
-        </w:rPr>
         <w:t>Phần chung</w:t>
       </w:r>
     </w:p>
@@ -1817,207 +2252,6 @@
           <w:lang w:val="en-US"/>
         </w:rPr>
       </w:pPr>
-      <w:r>
-        <w:rPr>
-          <w:rFonts w:ascii="Times New Roman" w:hAnsi="Times New Roman" w:cs="Times New Roman"/>
-          <w:sz w:val="24"/>
-          <w:szCs w:val="24"/>
-          <w:lang w:val="en-US"/>
-        </w:rPr>
-        <w:t>Button canh phải nếu nằm dưới textbox</w:t>
-      </w:r>
-    </w:p>
-    <w:p>
-      <w:pPr>
-        <w:pStyle w:val="ListParagraph"/>
-        <w:numPr>
-          <w:ilvl w:val="0"/>
-          <w:numId w:val="2"/>
-        </w:numPr>
-        <w:rPr>
-          <w:rFonts w:ascii="Times New Roman" w:hAnsi="Times New Roman" w:cs="Times New Roman"/>
-          <w:sz w:val="24"/>
-          <w:szCs w:val="24"/>
-          <w:lang w:val="en-US"/>
-        </w:rPr>
-      </w:pPr>
-      <w:r>
-        <w:rPr>
-          <w:rFonts w:ascii="Times New Roman" w:hAnsi="Times New Roman" w:cs="Times New Roman"/>
-          <w:sz w:val="24"/>
-          <w:szCs w:val="24"/>
-          <w:lang w:val="en-US"/>
-        </w:rPr>
-        <w:t xml:space="preserve">Text canh </w:t>
-      </w:r>
-      <w:r>
-        <w:rPr>
-          <w:rFonts w:ascii="Times New Roman" w:hAnsi="Times New Roman" w:cs="Times New Roman"/>
-          <w:sz w:val="24"/>
-          <w:szCs w:val="24"/>
-          <w:lang w:val="en-US"/>
-        </w:rPr>
-        <w:t xml:space="preserve">trái </w:t>
-      </w:r>
-      <w:r>
-        <w:rPr>
-          <w:rFonts w:ascii="Times New Roman" w:hAnsi="Times New Roman" w:cs="Times New Roman"/>
-          <w:sz w:val="24"/>
-          <w:szCs w:val="24"/>
-          <w:lang w:val="en-US"/>
-        </w:rPr>
-        <w:t>nếu nằm bên trái textbox</w:t>
-      </w:r>
-    </w:p>
-    <w:p>
-      <w:pPr>
-        <w:pStyle w:val="ListParagraph"/>
-        <w:numPr>
-          <w:ilvl w:val="0"/>
-          <w:numId w:val="2"/>
-        </w:numPr>
-        <w:rPr>
-          <w:rFonts w:ascii="Times New Roman" w:hAnsi="Times New Roman" w:cs="Times New Roman"/>
-          <w:sz w:val="24"/>
-          <w:szCs w:val="24"/>
-          <w:lang w:val="en-US"/>
-        </w:rPr>
-      </w:pPr>
-      <w:r>
-        <w:rPr>
-          <w:rFonts w:ascii="Times New Roman" w:hAnsi="Times New Roman" w:cs="Times New Roman"/>
-          <w:sz w:val="24"/>
-          <w:szCs w:val="24"/>
-          <w:lang w:val="en-US"/>
-        </w:rPr>
-        <w:t>Query: “?id=1” nếu dùng mã. Ví dụ: ChiTietMonAn.aspx?id=1</w:t>
-      </w:r>
-    </w:p>
-    <w:p>
-      <w:pPr>
-        <w:pStyle w:val="ListParagraph"/>
-        <w:numPr>
-          <w:ilvl w:val="0"/>
-          <w:numId w:val="2"/>
-        </w:numPr>
-        <w:rPr>
-          <w:rFonts w:ascii="Times New Roman" w:hAnsi="Times New Roman" w:cs="Times New Roman"/>
-          <w:sz w:val="24"/>
-          <w:szCs w:val="24"/>
-          <w:lang w:val="en-US"/>
-        </w:rPr>
-      </w:pPr>
-      <w:r>
-        <w:rPr>
-          <w:rFonts w:ascii="Times New Roman" w:hAnsi="Times New Roman" w:cs="Times New Roman"/>
-          <w:sz w:val="24"/>
-          <w:szCs w:val="24"/>
-          <w:lang w:val="en-US"/>
-        </w:rPr>
-        <w:t>Query: “?q=canh” nếu muốn tìm kiếm theo từ khóa. Ví dụ: TimKiem.aspx?q=canh.</w:t>
-      </w:r>
-    </w:p>
-    <w:p>
-      <w:pPr>
-        <w:pStyle w:val="ListParagraph"/>
-        <w:numPr>
-          <w:ilvl w:val="0"/>
-          <w:numId w:val="2"/>
-        </w:numPr>
-        <w:rPr>
-          <w:rFonts w:ascii="Times New Roman" w:hAnsi="Times New Roman" w:cs="Times New Roman"/>
-          <w:sz w:val="24"/>
-          <w:szCs w:val="24"/>
-          <w:lang w:val="en-US"/>
-        </w:rPr>
-      </w:pPr>
-      <w:r>
-        <w:rPr>
-          <w:rFonts w:ascii="Times New Roman" w:hAnsi="Times New Roman" w:cs="Times New Roman"/>
-          <w:sz w:val="24"/>
-          <w:szCs w:val="24"/>
-          <w:lang w:val="en-US"/>
-        </w:rPr>
-        <w:t>Query: “?s=aname” nếu sắp xếp danh sách với tên tăng dần. Ví dụ: TimKiem.aspx?q=canh&amp;s=aname.</w:t>
-      </w:r>
-    </w:p>
-    <w:p>
-      <w:pPr>
-        <w:pStyle w:val="ListParagraph"/>
-        <w:numPr>
-          <w:ilvl w:val="0"/>
-          <w:numId w:val="2"/>
-        </w:numPr>
-        <w:rPr>
-          <w:rFonts w:ascii="Times New Roman" w:hAnsi="Times New Roman" w:cs="Times New Roman"/>
-          <w:sz w:val="24"/>
-          <w:szCs w:val="24"/>
-          <w:lang w:val="en-US"/>
-        </w:rPr>
-      </w:pPr>
-      <w:r>
-        <w:rPr>
-          <w:rFonts w:ascii="Times New Roman" w:hAnsi="Times New Roman" w:cs="Times New Roman"/>
-          <w:sz w:val="24"/>
-          <w:szCs w:val="24"/>
-          <w:lang w:val="en-US"/>
-        </w:rPr>
-        <w:t>Khi kết nối CSDL trong SQL với project, project sẽ phát sinh chuỗi kết nối trong file app.config.</w:t>
-      </w:r>
-      <w:r>
-        <w:rPr>
-          <w:rFonts w:ascii="Times New Roman" w:hAnsi="Times New Roman" w:cs="Times New Roman"/>
-          <w:sz w:val="24"/>
-          <w:szCs w:val="24"/>
-          <w:lang w:val="en-US"/>
-        </w:rPr>
-        <w:t xml:space="preserve"> Khi muốn chạy được project cần vào </w:t>
-      </w:r>
-      <w:r>
-        <w:rPr>
-          <w:rFonts w:ascii="Times New Roman" w:hAnsi="Times New Roman" w:cs="Times New Roman"/>
-          <w:sz w:val="24"/>
-          <w:szCs w:val="24"/>
-          <w:lang w:val="en-US"/>
-        </w:rPr>
-        <w:t>QLNhaHang.</w:t>
-      </w:r>
-      <w:r>
-        <w:rPr>
-          <w:rFonts w:ascii="Times New Roman" w:hAnsi="Times New Roman" w:cs="Times New Roman"/>
-          <w:sz w:val="24"/>
-          <w:szCs w:val="24"/>
-          <w:lang w:val="en-US"/>
-        </w:rPr>
-        <w:t xml:space="preserve">designer.cs, ở </w:t>
-      </w:r>
-      <w:r>
-        <w:rPr>
-          <w:rFonts w:ascii="Times New Roman" w:hAnsi="Times New Roman" w:cs="Times New Roman"/>
-          <w:sz w:val="24"/>
-          <w:szCs w:val="24"/>
-          <w:lang w:val="en-US"/>
-        </w:rPr>
-        <w:t>DAO.Properties.Settings.Default.</w:t>
-      </w:r>
-      <w:r>
-        <w:rPr>
-          <w:rFonts w:ascii="Times New Roman" w:hAnsi="Times New Roman" w:cs="Times New Roman"/>
-          <w:sz w:val="24"/>
-          <w:szCs w:val="24"/>
-          <w:lang w:val="en-US"/>
-        </w:rPr>
-        <w:t xml:space="preserve">xyz, sửa xyz thành </w:t>
-      </w:r>
-      <w:r>
-        <w:rPr>
-          <w:rFonts w:ascii="Times New Roman" w:hAnsi="Times New Roman" w:cs="Times New Roman"/>
-          <w:sz w:val="24"/>
-          <w:szCs w:val="24"/>
-          <w:lang w:val="en-US"/>
-        </w:rPr>
-        <w:t>QLNhaHangConnectionString</w:t>
-      </w:r>
       <w:r>
         <w:rPr>
           <w:rFonts w:ascii="Times New Roman" w:hAnsi="Times New Roman" w:cs="Times New Roman"/>
@@ -2027,6 +2261,233 @@
           <w:szCs w:val="24"/>
           <w:lang w:val="en-US"/>
         </w:rPr>
+        <w:t>Chú trọng giao diện, không cần xử lý chi tiết.</w:t>
+      </w:r>
+    </w:p>
+    <w:p>
+      <w:pPr>
+        <w:pStyle w:val="ListParagraph"/>
+        <w:numPr>
+          <w:ilvl w:val="0"/>
+          <w:numId w:val="2"/>
+        </w:numPr>
+        <w:rPr>
+          <w:rFonts w:ascii="Times New Roman" w:hAnsi="Times New Roman" w:cs="Times New Roman"/>
+          <w:sz w:val="24"/>
+          <w:szCs w:val="24"/>
+          <w:lang w:val="en-US"/>
+        </w:rPr>
+      </w:pPr>
+      <w:r>
+        <w:rPr>
+          <w:rFonts w:ascii="Times New Roman" w:hAnsi="Times New Roman" w:cs="Times New Roman"/>
+          <w:sz w:val="24"/>
+          <w:szCs w:val="24"/>
+          <w:lang w:val="en-US"/>
+        </w:rPr>
+        <w:t>Button canh phải nếu nằm dưới textbox</w:t>
+      </w:r>
+    </w:p>
+    <w:p>
+      <w:pPr>
+        <w:pStyle w:val="ListParagraph"/>
+        <w:numPr>
+          <w:ilvl w:val="0"/>
+          <w:numId w:val="2"/>
+        </w:numPr>
+        <w:rPr>
+          <w:rFonts w:ascii="Times New Roman" w:hAnsi="Times New Roman" w:cs="Times New Roman"/>
+          <w:sz w:val="24"/>
+          <w:szCs w:val="24"/>
+          <w:lang w:val="en-US"/>
+        </w:rPr>
+      </w:pPr>
+      <w:r>
+        <w:rPr>
+          <w:rFonts w:ascii="Times New Roman" w:hAnsi="Times New Roman" w:cs="Times New Roman"/>
+          <w:sz w:val="24"/>
+          <w:szCs w:val="24"/>
+          <w:lang w:val="en-US"/>
+        </w:rPr>
+        <w:t xml:space="preserve">Text canh </w:t>
+      </w:r>
+      <w:r>
+        <w:rPr>
+          <w:rFonts w:ascii="Times New Roman" w:hAnsi="Times New Roman" w:cs="Times New Roman"/>
+          <w:sz w:val="24"/>
+          <w:szCs w:val="24"/>
+          <w:lang w:val="en-US"/>
+        </w:rPr>
+        <w:t xml:space="preserve">trái </w:t>
+      </w:r>
+      <w:r>
+        <w:rPr>
+          <w:rFonts w:ascii="Times New Roman" w:hAnsi="Times New Roman" w:cs="Times New Roman"/>
+          <w:sz w:val="24"/>
+          <w:szCs w:val="24"/>
+          <w:lang w:val="en-US"/>
+        </w:rPr>
+        <w:t>nếu nằm bên trái textbox</w:t>
+      </w:r>
+    </w:p>
+    <w:p>
+      <w:pPr>
+        <w:pStyle w:val="ListParagraph"/>
+        <w:numPr>
+          <w:ilvl w:val="0"/>
+          <w:numId w:val="2"/>
+        </w:numPr>
+        <w:rPr>
+          <w:rFonts w:ascii="Times New Roman" w:hAnsi="Times New Roman" w:cs="Times New Roman"/>
+          <w:sz w:val="24"/>
+          <w:szCs w:val="24"/>
+          <w:lang w:val="en-US"/>
+        </w:rPr>
+      </w:pPr>
+      <w:r>
+        <w:rPr>
+          <w:rFonts w:ascii="Times New Roman" w:hAnsi="Times New Roman" w:cs="Times New Roman"/>
+          <w:sz w:val="24"/>
+          <w:szCs w:val="24"/>
+          <w:lang w:val="en-US"/>
+        </w:rPr>
+        <w:t>Query: “?id=1” nếu dùng mã. Ví dụ: ChiTietMonAn.aspx?id=1</w:t>
+      </w:r>
+    </w:p>
+    <w:p>
+      <w:pPr>
+        <w:pStyle w:val="ListParagraph"/>
+        <w:numPr>
+          <w:ilvl w:val="0"/>
+          <w:numId w:val="2"/>
+        </w:numPr>
+        <w:rPr>
+          <w:rFonts w:ascii="Times New Roman" w:hAnsi="Times New Roman" w:cs="Times New Roman"/>
+          <w:sz w:val="24"/>
+          <w:szCs w:val="24"/>
+          <w:lang w:val="en-US"/>
+        </w:rPr>
+      </w:pPr>
+      <w:r>
+        <w:rPr>
+          <w:rFonts w:ascii="Times New Roman" w:hAnsi="Times New Roman" w:cs="Times New Roman"/>
+          <w:sz w:val="24"/>
+          <w:szCs w:val="24"/>
+          <w:lang w:val="en-US"/>
+        </w:rPr>
+        <w:t>Query: “?q=canh” nếu muốn tìm kiếm theo từ khóa. Ví dụ: TimKiem.aspx?q=canh.</w:t>
+      </w:r>
+    </w:p>
+    <w:p>
+      <w:pPr>
+        <w:pStyle w:val="ListParagraph"/>
+        <w:numPr>
+          <w:ilvl w:val="0"/>
+          <w:numId w:val="2"/>
+        </w:numPr>
+        <w:rPr>
+          <w:rFonts w:ascii="Times New Roman" w:hAnsi="Times New Roman" w:cs="Times New Roman"/>
+          <w:sz w:val="24"/>
+          <w:szCs w:val="24"/>
+          <w:lang w:val="en-US"/>
+        </w:rPr>
+      </w:pPr>
+      <w:r>
+        <w:rPr>
+          <w:rFonts w:ascii="Times New Roman" w:hAnsi="Times New Roman" w:cs="Times New Roman"/>
+          <w:sz w:val="24"/>
+          <w:szCs w:val="24"/>
+          <w:lang w:val="en-US"/>
+        </w:rPr>
+        <w:t>Query: “?s=aname” nếu sắp xếp danh sách với tên tăng dần. Ví dụ: TimKiem.aspx?q=canh&amp;s=aname.</w:t>
+      </w:r>
+    </w:p>
+    <w:p>
+      <w:pPr>
+        <w:pStyle w:val="ListParagraph"/>
+        <w:numPr>
+          <w:ilvl w:val="0"/>
+          <w:numId w:val="2"/>
+        </w:numPr>
+        <w:rPr>
+          <w:rFonts w:ascii="Times New Roman" w:hAnsi="Times New Roman" w:cs="Times New Roman"/>
+          <w:sz w:val="24"/>
+          <w:szCs w:val="24"/>
+          <w:lang w:val="en-US"/>
+        </w:rPr>
+      </w:pPr>
+      <w:r>
+        <w:rPr>
+          <w:rFonts w:ascii="Times New Roman" w:hAnsi="Times New Roman" w:cs="Times New Roman"/>
+          <w:sz w:val="24"/>
+          <w:szCs w:val="24"/>
+          <w:lang w:val="en-US"/>
+        </w:rPr>
+        <w:t>Khi kết nối CSDL trong SQL với project, project sẽ phát sinh chuỗi kết nối trong file app.config.</w:t>
+      </w:r>
+      <w:r>
+        <w:rPr>
+          <w:rFonts w:ascii="Times New Roman" w:hAnsi="Times New Roman" w:cs="Times New Roman"/>
+          <w:sz w:val="24"/>
+          <w:szCs w:val="24"/>
+          <w:lang w:val="en-US"/>
+        </w:rPr>
+        <w:t xml:space="preserve"> Khi muốn chạy được project cần vào </w:t>
+      </w:r>
+      <w:r>
+        <w:rPr>
+          <w:rFonts w:ascii="Times New Roman" w:hAnsi="Times New Roman" w:cs="Times New Roman"/>
+          <w:sz w:val="24"/>
+          <w:szCs w:val="24"/>
+          <w:lang w:val="en-US"/>
+        </w:rPr>
+        <w:t>QLNhaHang.</w:t>
+      </w:r>
+      <w:r>
+        <w:rPr>
+          <w:rFonts w:ascii="Times New Roman" w:hAnsi="Times New Roman" w:cs="Times New Roman"/>
+          <w:sz w:val="24"/>
+          <w:szCs w:val="24"/>
+          <w:lang w:val="en-US"/>
+        </w:rPr>
+        <w:t xml:space="preserve">designer.cs, ở </w:t>
+      </w:r>
+      <w:r>
+        <w:rPr>
+          <w:rFonts w:ascii="Times New Roman" w:hAnsi="Times New Roman" w:cs="Times New Roman"/>
+          <w:sz w:val="24"/>
+          <w:szCs w:val="24"/>
+          <w:lang w:val="en-US"/>
+        </w:rPr>
+        <w:t>DAO.Properties.Settings.Default.</w:t>
+      </w:r>
+      <w:r>
+        <w:rPr>
+          <w:rFonts w:ascii="Times New Roman" w:hAnsi="Times New Roman" w:cs="Times New Roman"/>
+          <w:sz w:val="24"/>
+          <w:szCs w:val="24"/>
+          <w:lang w:val="en-US"/>
+        </w:rPr>
+        <w:t xml:space="preserve">xyz, sửa xyz thành </w:t>
+      </w:r>
+      <w:r>
+        <w:rPr>
+          <w:rFonts w:ascii="Times New Roman" w:hAnsi="Times New Roman" w:cs="Times New Roman"/>
+          <w:sz w:val="24"/>
+          <w:szCs w:val="24"/>
+          <w:lang w:val="en-US"/>
+        </w:rPr>
+        <w:t>QLNhaHangConnectionString</w:t>
+      </w:r>
+      <w:r>
+        <w:rPr>
+          <w:rFonts w:ascii="Times New Roman" w:hAnsi="Times New Roman" w:cs="Times New Roman"/>
+          <w:b/>
+          <w:color w:val="FF0000"/>
+          <w:sz w:val="24"/>
+          <w:szCs w:val="24"/>
+          <w:lang w:val="en-US"/>
+        </w:rPr>
         <w:t>2</w:t>
       </w:r>
       <w:r>
@@ -2084,31 +2545,224 @@
           <w:szCs w:val="24"/>
           <w:lang w:val="en-US"/>
         </w:rPr>
-        <w:t>Sửa button lại thành chữ trắng, nền xanh, bo tròn góc.</w:t>
-      </w:r>
-    </w:p>
-    <w:p>
-      <w:pPr>
-        <w:pStyle w:val="ListParagraph"/>
-        <w:numPr>
-          <w:ilvl w:val="0"/>
-          <w:numId w:val="2"/>
-        </w:numPr>
-        <w:rPr>
-          <w:rFonts w:ascii="Times New Roman" w:hAnsi="Times New Roman" w:cs="Times New Roman"/>
-          <w:sz w:val="24"/>
-          <w:szCs w:val="24"/>
-          <w:lang w:val="en-US"/>
-        </w:rPr>
-      </w:pPr>
-      <w:r>
-        <w:rPr>
-          <w:rFonts w:ascii="Times New Roman" w:hAnsi="Times New Roman" w:cs="Times New Roman"/>
-          <w:sz w:val="24"/>
-          <w:szCs w:val="24"/>
-          <w:lang w:val="en-US"/>
-        </w:rPr>
-        <w:t>Do có khá nhiều button/textbox (trang đặt món, đặt bàn, tìm kiếm, chi tiết, đăng ký,…) nên khi ai đã làm được thì thông báo lên group mail để mọi người làm theo để tránh tình trạng mỗi người làm mỗi kiểu.</w:t>
+        <w:t xml:space="preserve">Sửa button đặt món lại thành chữ trắng, nền xanh dương, bo tròn góc. </w:t>
+      </w:r>
+      <w:r>
+        <w:rPr>
+          <w:rFonts w:ascii="Courier New" w:hAnsi="Courier New" w:cs="Courier New"/>
+          <w:lang w:val="en-US"/>
+        </w:rPr>
+        <w:t>class="btn btn-primary"</w:t>
+      </w:r>
+    </w:p>
+    <w:p>
+      <w:pPr>
+        <w:pStyle w:val="ListParagraph"/>
+        <w:numPr>
+          <w:ilvl w:val="0"/>
+          <w:numId w:val="2"/>
+        </w:numPr>
+        <w:rPr>
+          <w:rFonts w:ascii="Times New Roman" w:hAnsi="Times New Roman" w:cs="Times New Roman"/>
+          <w:sz w:val="24"/>
+          <w:szCs w:val="24"/>
+          <w:lang w:val="en-US"/>
+        </w:rPr>
+      </w:pPr>
+      <w:r>
+        <w:rPr>
+          <w:rFonts w:ascii="Times New Roman" w:hAnsi="Times New Roman" w:cs="Times New Roman"/>
+          <w:sz w:val="24"/>
+          <w:szCs w:val="24"/>
+          <w:lang w:val="en-US"/>
+        </w:rPr>
+        <w:t>Sửa button lạ</w:t>
+      </w:r>
+      <w:r>
+        <w:rPr>
+          <w:rFonts w:ascii="Times New Roman" w:hAnsi="Times New Roman" w:cs="Times New Roman"/>
+          <w:sz w:val="24"/>
+          <w:szCs w:val="24"/>
+          <w:lang w:val="en-US"/>
+        </w:rPr>
+        <w:t>i thành:</w:t>
+      </w:r>
+    </w:p>
+    <w:p>
+      <w:pPr>
+        <w:pStyle w:val="ListParagraph"/>
+        <w:numPr>
+          <w:ilvl w:val="1"/>
+          <w:numId w:val="3"/>
+        </w:numPr>
+        <w:rPr>
+          <w:rFonts w:ascii="Times New Roman" w:hAnsi="Times New Roman" w:cs="Times New Roman"/>
+          <w:sz w:val="24"/>
+          <w:szCs w:val="24"/>
+          <w:lang w:val="en-US"/>
+        </w:rPr>
+      </w:pPr>
+      <w:r>
+        <w:rPr>
+          <w:rFonts w:ascii="Times New Roman" w:hAnsi="Times New Roman" w:cs="Times New Roman"/>
+          <w:sz w:val="24"/>
+          <w:szCs w:val="24"/>
+          <w:lang w:val="en-US"/>
+        </w:rPr>
+        <w:t>chữ trắng, nền xanh</w:t>
+      </w:r>
+      <w:r>
+        <w:rPr>
+          <w:rFonts w:ascii="Times New Roman" w:hAnsi="Times New Roman" w:cs="Times New Roman"/>
+          <w:sz w:val="24"/>
+          <w:szCs w:val="24"/>
+          <w:lang w:val="en-US"/>
+        </w:rPr>
+        <w:t xml:space="preserve"> lá</w:t>
+      </w:r>
+      <w:r>
+        <w:rPr>
+          <w:rFonts w:ascii="Times New Roman" w:hAnsi="Times New Roman" w:cs="Times New Roman"/>
+          <w:sz w:val="24"/>
+          <w:szCs w:val="24"/>
+          <w:lang w:val="en-US"/>
+        </w:rPr>
+        <w:t>, bo tròn góc.</w:t>
+      </w:r>
+      <w:r>
+        <w:rPr>
+          <w:rFonts w:ascii="Times New Roman" w:hAnsi="Times New Roman" w:cs="Times New Roman"/>
+          <w:sz w:val="24"/>
+          <w:szCs w:val="24"/>
+          <w:lang w:val="en-US"/>
+        </w:rPr>
+        <w:t xml:space="preserve"> </w:t>
+      </w:r>
+      <w:r>
+        <w:rPr>
+          <w:rFonts w:ascii="Courier New" w:hAnsi="Courier New" w:cs="Courier New"/>
+          <w:lang w:val="en-US"/>
+        </w:rPr>
+        <w:t>class="btn btn-</w:t>
+      </w:r>
+      <w:r>
+        <w:rPr>
+          <w:rFonts w:ascii="Courier New" w:hAnsi="Courier New" w:cs="Courier New"/>
+          <w:lang w:val="en-US"/>
+        </w:rPr>
+        <w:t>success</w:t>
+      </w:r>
+      <w:r>
+        <w:rPr>
+          <w:rFonts w:ascii="Courier New" w:hAnsi="Courier New" w:cs="Courier New"/>
+          <w:lang w:val="en-US"/>
+        </w:rPr>
+        <w:t>"</w:t>
+      </w:r>
+    </w:p>
+    <w:p>
+      <w:pPr>
+        <w:pStyle w:val="ListParagraph"/>
+        <w:numPr>
+          <w:ilvl w:val="1"/>
+          <w:numId w:val="3"/>
+        </w:numPr>
+        <w:rPr>
+          <w:rFonts w:ascii="Times New Roman" w:hAnsi="Times New Roman" w:cs="Times New Roman"/>
+          <w:sz w:val="24"/>
+          <w:szCs w:val="24"/>
+          <w:lang w:val="en-US"/>
+        </w:rPr>
+      </w:pPr>
+      <w:r>
+        <w:rPr>
+          <w:rFonts w:ascii="Times New Roman" w:hAnsi="Times New Roman" w:cs="Times New Roman"/>
+          <w:sz w:val="24"/>
+          <w:szCs w:val="24"/>
+          <w:lang w:val="en-US"/>
+        </w:rPr>
+        <w:t xml:space="preserve">chữ trắng, nền xanh dương, bo tròn góc. </w:t>
+      </w:r>
+      <w:r>
+        <w:rPr>
+          <w:rFonts w:ascii="Courier New" w:hAnsi="Courier New" w:cs="Courier New"/>
+          <w:lang w:val="en-US"/>
+        </w:rPr>
+        <w:t>class="btn btn-primary"</w:t>
+      </w:r>
+    </w:p>
+    <w:p>
+      <w:pPr>
+        <w:pStyle w:val="ListParagraph"/>
+        <w:numPr>
+          <w:ilvl w:val="1"/>
+          <w:numId w:val="3"/>
+        </w:numPr>
+        <w:rPr>
+          <w:rFonts w:ascii="Times New Roman" w:hAnsi="Times New Roman" w:cs="Times New Roman"/>
+          <w:sz w:val="24"/>
+          <w:szCs w:val="24"/>
+          <w:lang w:val="en-US"/>
+        </w:rPr>
+      </w:pPr>
+      <w:r>
+        <w:rPr>
+          <w:rFonts w:ascii="Times New Roman" w:hAnsi="Times New Roman" w:cs="Times New Roman"/>
+          <w:sz w:val="24"/>
+          <w:szCs w:val="24"/>
+          <w:lang w:val="en-US"/>
+        </w:rPr>
+        <w:t xml:space="preserve">chữ </w:t>
+      </w:r>
+      <w:r>
+        <w:rPr>
+          <w:rFonts w:ascii="Times New Roman" w:hAnsi="Times New Roman" w:cs="Times New Roman"/>
+          <w:sz w:val="24"/>
+          <w:szCs w:val="24"/>
+          <w:lang w:val="en-US"/>
+        </w:rPr>
+        <w:t>đen</w:t>
+      </w:r>
+      <w:r>
+        <w:rPr>
+          <w:rFonts w:ascii="Times New Roman" w:hAnsi="Times New Roman" w:cs="Times New Roman"/>
+          <w:sz w:val="24"/>
+          <w:szCs w:val="24"/>
+          <w:lang w:val="en-US"/>
+        </w:rPr>
+        <w:t xml:space="preserve">, nền </w:t>
+      </w:r>
+      <w:r>
+        <w:rPr>
+          <w:rFonts w:ascii="Times New Roman" w:hAnsi="Times New Roman" w:cs="Times New Roman"/>
+          <w:sz w:val="24"/>
+          <w:szCs w:val="24"/>
+          <w:lang w:val="en-US"/>
+        </w:rPr>
+        <w:t>trắng</w:t>
+      </w:r>
+      <w:r>
+        <w:rPr>
+          <w:rFonts w:ascii="Times New Roman" w:hAnsi="Times New Roman" w:cs="Times New Roman"/>
+          <w:sz w:val="24"/>
+          <w:szCs w:val="24"/>
+          <w:lang w:val="en-US"/>
+        </w:rPr>
+        <w:t xml:space="preserve">, bo tròn góc. </w:t>
+      </w:r>
+      <w:r>
+        <w:rPr>
+          <w:rFonts w:ascii="Courier New" w:hAnsi="Courier New" w:cs="Courier New"/>
+          <w:lang w:val="en-US"/>
+        </w:rPr>
+        <w:t>class="btn</w:t>
+      </w:r>
+      <w:r>
+        <w:rPr>
+          <w:rFonts w:ascii="Courier New" w:hAnsi="Courier New" w:cs="Courier New"/>
+          <w:lang w:val="en-US"/>
+        </w:rPr>
+        <w:t>"</w:t>
       </w:r>
     </w:p>
     <w:p>
@@ -2180,8 +2834,41 @@
           <w:szCs w:val="24"/>
           <w:lang w:val="en-US"/>
         </w:rPr>
-        <w:t xml:space="preserve">Phần hiển thị thông báo cần thông nhất làm theo dạng sau: </w:t>
-      </w:r>
+        <w:t xml:space="preserve">Phần hiển thị thông báo </w:t>
+      </w:r>
+      <w:r>
+        <w:rPr>
+          <w:rFonts w:ascii="Times New Roman" w:hAnsi="Times New Roman" w:cs="Times New Roman"/>
+          <w:sz w:val="24"/>
+          <w:szCs w:val="24"/>
+          <w:lang w:val="en-US"/>
+        </w:rPr>
+        <w:t>hiển thị theo dạng modal dialog</w:t>
+      </w:r>
+      <w:r>
+        <w:rPr>
+          <w:rFonts w:ascii="Times New Roman" w:hAnsi="Times New Roman" w:cs="Times New Roman"/>
+          <w:sz w:val="24"/>
+          <w:szCs w:val="24"/>
+          <w:lang w:val="en-US"/>
+        </w:rPr>
+        <w:t>:</w:t>
+      </w:r>
+    </w:p>
+    <w:p>
+      <w:pPr>
+        <w:pStyle w:val="ListParagraph"/>
+        <w:numPr>
+          <w:ilvl w:val="1"/>
+          <w:numId w:val="4"/>
+        </w:numPr>
+        <w:rPr>
+          <w:rFonts w:ascii="Times New Roman" w:hAnsi="Times New Roman" w:cs="Times New Roman"/>
+          <w:sz w:val="24"/>
+          <w:szCs w:val="24"/>
+          <w:lang w:val="en-US"/>
+        </w:rPr>
+      </w:pPr>
       <w:hyperlink r:id="rId6" w:history="1">
         <w:r>
           <w:rPr>
@@ -2194,128 +2881,21 @@
           <w:t>http://www.ericmmartin.com/projects/simplemodal-demos/</w:t>
         </w:r>
       </w:hyperlink>
-      <w:r>
-        <w:rPr>
-          <w:rFonts w:ascii="Times New Roman" w:hAnsi="Times New Roman" w:cs="Times New Roman"/>
-          <w:sz w:val="24"/>
-          <w:szCs w:val="24"/>
-          <w:lang w:val="en-US"/>
-        </w:rPr>
-        <w:t>. Nếu có ý kiến tốt hơn có thể đề xuất.</w:t>
-      </w:r>
-    </w:p>
-    <w:p>
-      <w:pPr>
-        <w:pStyle w:val="ListParagraph"/>
-        <w:numPr>
-          <w:ilvl w:val="0"/>
-          <w:numId w:val="2"/>
-        </w:numPr>
-        <w:rPr>
-          <w:rFonts w:ascii="Times New Roman" w:hAnsi="Times New Roman" w:cs="Times New Roman"/>
-          <w:sz w:val="24"/>
-          <w:szCs w:val="24"/>
-          <w:lang w:val="en-US"/>
-        </w:rPr>
-      </w:pPr>
-      <w:r>
-        <w:rPr>
-          <w:rFonts w:ascii="Times New Roman" w:hAnsi="Times New Roman" w:cs="Times New Roman"/>
-          <w:sz w:val="24"/>
-          <w:szCs w:val="24"/>
-          <w:lang w:val="en-US"/>
-        </w:rPr>
-        <w:t>Thêm nút trở về đầu trang ở các trang quá dài như hiển thị danh sách.</w:t>
-      </w:r>
-    </w:p>
-    <w:p>
-      <w:pPr>
-        <w:pStyle w:val="ListParagraph"/>
-        <w:numPr>
-          <w:ilvl w:val="0"/>
-          <w:numId w:val="2"/>
-        </w:numPr>
-        <w:rPr>
-          <w:rFonts w:ascii="Times New Roman" w:hAnsi="Times New Roman" w:cs="Times New Roman"/>
-          <w:sz w:val="24"/>
-          <w:szCs w:val="24"/>
-          <w:lang w:val="en-US"/>
-        </w:rPr>
-      </w:pPr>
-      <w:r>
-        <w:rPr>
-          <w:rFonts w:ascii="Times New Roman" w:hAnsi="Times New Roman" w:cs="Times New Roman"/>
-          <w:sz w:val="24"/>
-          <w:szCs w:val="24"/>
-          <w:lang w:val="en-US"/>
-        </w:rPr>
-        <w:t xml:space="preserve">Các dạng border 4 cạnh </w:t>
-      </w:r>
-      <w:r>
-        <w:rPr>
-          <w:rFonts w:ascii="Times New Roman" w:hAnsi="Times New Roman" w:cs="Times New Roman"/>
-          <w:sz w:val="24"/>
-          <w:szCs w:val="24"/>
-          <w:lang w:val="en-US"/>
-        </w:rPr>
-        <w:t xml:space="preserve">cần </w:t>
-      </w:r>
-      <w:r>
-        <w:rPr>
-          <w:rFonts w:ascii="Times New Roman" w:hAnsi="Times New Roman" w:cs="Times New Roman"/>
-          <w:sz w:val="24"/>
-          <w:szCs w:val="24"/>
-          <w:lang w:val="en-US"/>
-        </w:rPr>
-        <w:t>bo tròn góc.</w:t>
-      </w:r>
-    </w:p>
-    <w:p>
-      <w:pPr>
-        <w:rPr>
-          <w:rFonts w:ascii="Times New Roman" w:hAnsi="Times New Roman" w:cs="Times New Roman"/>
-          <w:sz w:val="24"/>
-          <w:szCs w:val="24"/>
-          <w:lang w:val="en-US"/>
-        </w:rPr>
-      </w:pPr>
-    </w:p>
-    <w:p>
-      <w:pPr>
-        <w:rPr>
-          <w:rFonts w:ascii="Times New Roman" w:hAnsi="Times New Roman" w:cs="Times New Roman"/>
-          <w:sz w:val="24"/>
-          <w:szCs w:val="24"/>
-          <w:lang w:val="en-US"/>
-        </w:rPr>
-      </w:pPr>
-      <w:r>
-        <w:rPr>
-          <w:rFonts w:ascii="Times New Roman" w:hAnsi="Times New Roman" w:cs="Times New Roman"/>
-          <w:sz w:val="24"/>
-          <w:szCs w:val="24"/>
-          <w:lang w:val="en-US"/>
-        </w:rPr>
-        <w:t xml:space="preserve">Tham </w:t>
-      </w:r>
-      <w:r>
-        <w:rPr>
-          <w:rFonts w:ascii="Times New Roman" w:hAnsi="Times New Roman" w:cs="Times New Roman"/>
-          <w:sz w:val="24"/>
-          <w:szCs w:val="24"/>
-          <w:lang w:val="en-US"/>
-        </w:rPr>
-        <w:t xml:space="preserve">khảo </w:t>
-      </w:r>
-      <w:r>
-        <w:rPr>
-          <w:rFonts w:ascii="Times New Roman" w:hAnsi="Times New Roman" w:cs="Times New Roman"/>
-          <w:sz w:val="24"/>
-          <w:szCs w:val="24"/>
-          <w:lang w:val="en-US"/>
-        </w:rPr>
-        <w:t xml:space="preserve">dùng jQuery: </w:t>
-      </w:r>
+    </w:p>
+    <w:p>
+      <w:pPr>
+        <w:pStyle w:val="ListParagraph"/>
+        <w:numPr>
+          <w:ilvl w:val="1"/>
+          <w:numId w:val="4"/>
+        </w:numPr>
+        <w:rPr>
+          <w:rFonts w:ascii="Times New Roman" w:hAnsi="Times New Roman" w:cs="Times New Roman"/>
+          <w:sz w:val="24"/>
+          <w:szCs w:val="24"/>
+          <w:lang w:val="en-US"/>
+        </w:rPr>
+      </w:pPr>
       <w:hyperlink r:id="rId7" w:history="1">
         <w:r>
           <w:rPr>
@@ -2325,19 +2905,98 @@
             <w:szCs w:val="24"/>
             <w:lang w:val="en-US"/>
           </w:rPr>
-          <w:t>http://twitter.github.com/bootstrap/</w:t>
+          <w:t>http://www.tutorialchip.com/jquery/20-useful-jquery-contact-forms-tutorials/</w:t>
         </w:r>
       </w:hyperlink>
     </w:p>
     <w:p>
       <w:pPr>
-        <w:rPr>
-          <w:rFonts w:ascii="Times New Roman" w:hAnsi="Times New Roman" w:cs="Times New Roman"/>
-          <w:sz w:val="24"/>
-          <w:szCs w:val="24"/>
-          <w:lang w:val="en-US"/>
-        </w:rPr>
-      </w:pPr>
+        <w:pStyle w:val="ListParagraph"/>
+        <w:numPr>
+          <w:ilvl w:val="0"/>
+          <w:numId w:val="2"/>
+        </w:numPr>
+        <w:rPr>
+          <w:rFonts w:ascii="Times New Roman" w:hAnsi="Times New Roman" w:cs="Times New Roman"/>
+          <w:sz w:val="24"/>
+          <w:szCs w:val="24"/>
+          <w:lang w:val="en-US"/>
+        </w:rPr>
+      </w:pPr>
+      <w:r>
+        <w:rPr>
+          <w:rFonts w:ascii="Times New Roman" w:hAnsi="Times New Roman" w:cs="Times New Roman"/>
+          <w:sz w:val="24"/>
+          <w:szCs w:val="24"/>
+          <w:lang w:val="en-US"/>
+        </w:rPr>
+        <w:t xml:space="preserve">Các dạng border 4 cạnh </w:t>
+      </w:r>
+      <w:r>
+        <w:rPr>
+          <w:rFonts w:ascii="Times New Roman" w:hAnsi="Times New Roman" w:cs="Times New Roman"/>
+          <w:sz w:val="24"/>
+          <w:szCs w:val="24"/>
+          <w:lang w:val="en-US"/>
+        </w:rPr>
+        <w:t xml:space="preserve">cần </w:t>
+      </w:r>
+      <w:r>
+        <w:rPr>
+          <w:rFonts w:ascii="Times New Roman" w:hAnsi="Times New Roman" w:cs="Times New Roman"/>
+          <w:sz w:val="24"/>
+          <w:szCs w:val="24"/>
+          <w:lang w:val="en-US"/>
+        </w:rPr>
+        <w:t>bo tròn góc.</w:t>
+      </w:r>
+      <w:r>
+        <w:rPr>
+          <w:rFonts w:ascii="Times New Roman" w:hAnsi="Times New Roman" w:cs="Times New Roman"/>
+          <w:sz w:val="24"/>
+          <w:szCs w:val="24"/>
+          <w:lang w:val="en-US"/>
+        </w:rPr>
+        <w:t xml:space="preserve"> </w:t>
+      </w:r>
+      <w:r>
+        <w:rPr>
+          <w:rFonts w:ascii="Courier New" w:hAnsi="Courier New" w:cs="Courier New"/>
+          <w:lang w:val="en-US"/>
+        </w:rPr>
+        <w:t>class="borderRound"</w:t>
+      </w:r>
+    </w:p>
+    <w:p>
+      <w:pPr>
+        <w:pStyle w:val="ListParagraph"/>
+        <w:numPr>
+          <w:ilvl w:val="0"/>
+          <w:numId w:val="2"/>
+        </w:numPr>
+        <w:rPr>
+          <w:rFonts w:ascii="Times New Roman" w:hAnsi="Times New Roman" w:cs="Times New Roman"/>
+          <w:sz w:val="24"/>
+          <w:szCs w:val="24"/>
+          <w:lang w:val="en-US"/>
+        </w:rPr>
+      </w:pPr>
+      <w:r>
+        <w:rPr>
+          <w:rFonts w:ascii="Times New Roman" w:hAnsi="Times New Roman" w:cs="Times New Roman"/>
+          <w:sz w:val="24"/>
+          <w:szCs w:val="24"/>
+          <w:lang w:val="en-US"/>
+        </w:rPr>
+        <w:t xml:space="preserve">Thực hiện thanh định vị đầu trang. </w:t>
+      </w:r>
+      <w:r>
+        <w:rPr>
+          <w:rFonts w:ascii="Courier New" w:hAnsi="Courier New" w:cs="Courier New"/>
+          <w:lang w:val="en-US"/>
+        </w:rPr>
+        <w:t>class="breadcrumb"</w:t>
+      </w:r>
     </w:p>
     <w:sectPr>
       <w:pgSz w:w="12240" w:h="15840"/>
@@ -2353,6 +3012,119 @@
 <file path=word/numbering.xml><?xml version="1.0" encoding="utf-8"?>
 <w:numbering xmlns:ve="http://schemas.openxmlformats.org/markup-compatibility/2006" xmlns:o="urn:schemas-microsoft-com:office:office" xmlns:r="http://schemas.openxmlformats.org/officeDocument/2006/relationships" xmlns:m="http://schemas.openxmlformats.org/officeDocument/2006/math" xmlns:v="urn:schemas-microsoft-com:vml" xmlns:wp="http://schemas.openxmlformats.org/drawingml/2006/wordprocessingDrawing" xmlns:w10="urn:schemas-microsoft-com:office:word" xmlns:w="http://schemas.openxmlformats.org/wordprocessingml/2006/main" xmlns:wne="http://schemas.microsoft.com/office/word/2006/wordml">
   <w:abstractNum w:abstractNumId="0">
+    <w:nsid w:val="16DB725A"/>
+    <w:multiLevelType w:val="hybridMultilevel"/>
+    <w:tmpl w:val="8D186562"/>
+    <w:lvl w:ilvl="0" w:tplc="0E78779C">
+      <w:start w:val="1"/>
+      <w:numFmt w:val="bullet"/>
+      <w:lvlText w:val=""/>
+      <w:lvlJc w:val="left"/>
+      <w:pPr>
+        <w:ind w:left="720" w:hanging="360"/>
+      </w:pPr>
+      <w:rPr>
+        <w:rFonts w:ascii="Symbol" w:hAnsi="Symbol" w:hint="default"/>
+      </w:rPr>
+    </w:lvl>
+    <w:lvl w:ilvl="1" w:tplc="0E60F0A6">
+      <w:start w:val="1"/>
+      <w:numFmt w:val="bullet"/>
+      <w:lvlText w:val=""/>
+      <w:lvlJc w:val="left"/>
+      <w:pPr>
+        <w:ind w:left="1440" w:hanging="360"/>
+      </w:pPr>
+      <w:rPr>
+        <w:rFonts w:ascii="Symbol" w:hAnsi="Symbol" w:hint="default"/>
+      </w:rPr>
+    </w:lvl>
+    <w:lvl w:ilvl="2" w:tplc="042A0005" w:tentative="1">
+      <w:start w:val="1"/>
+      <w:numFmt w:val="bullet"/>
+      <w:lvlText w:val=""/>
+      <w:lvlJc w:val="left"/>
+      <w:pPr>
+        <w:ind w:left="2160" w:hanging="360"/>
+      </w:pPr>
+      <w:rPr>
+        <w:rFonts w:ascii="Wingdings" w:hAnsi="Wingdings" w:hint="default"/>
+      </w:rPr>
+    </w:lvl>
+    <w:lvl w:ilvl="3" w:tplc="042A0001" w:tentative="1">
+      <w:start w:val="1"/>
+      <w:numFmt w:val="bullet"/>
+      <w:lvlText w:val=""/>
+      <w:lvlJc w:val="left"/>
+      <w:pPr>
+        <w:ind w:left="2880" w:hanging="360"/>
+      </w:pPr>
+      <w:rPr>
+        <w:rFonts w:ascii="Symbol" w:hAnsi="Symbol" w:hint="default"/>
+      </w:rPr>
+    </w:lvl>
+    <w:lvl w:ilvl="4" w:tplc="042A0003" w:tentative="1">
+      <w:start w:val="1"/>
+      <w:numFmt w:val="bullet"/>
+      <w:lvlText w:val="o"/>
+      <w:lvlJc w:val="left"/>
+      <w:pPr>
+        <w:ind w:left="3600" w:hanging="360"/>
+      </w:pPr>
+      <w:rPr>
+        <w:rFonts w:ascii="Courier New" w:hAnsi="Courier New" w:cs="Courier New" w:hint="default"/>
+      </w:rPr>
+    </w:lvl>
+    <w:lvl w:ilvl="5" w:tplc="042A0005" w:tentative="1">
+      <w:start w:val="1"/>
+      <w:numFmt w:val="bullet"/>
+      <w:lvlText w:val=""/>
+      <w:lvlJc w:val="left"/>
+      <w:pPr>
+        <w:ind w:left="4320" w:hanging="360"/>
+      </w:pPr>
+      <w:rPr>
+        <w:rFonts w:ascii="Wingdings" w:hAnsi="Wingdings" w:hint="default"/>
+      </w:rPr>
+    </w:lvl>
+    <w:lvl w:ilvl="6" w:tplc="042A0001" w:tentative="1">
+      <w:start w:val="1"/>
+      <w:numFmt w:val="bullet"/>
+      <w:lvlText w:val=""/>
+      <w:lvlJc w:val="left"/>
+      <w:pPr>
+        <w:ind w:left="5040" w:hanging="360"/>
+      </w:pPr>
+      <w:rPr>
+        <w:rFonts w:ascii="Symbol" w:hAnsi="Symbol" w:hint="default"/>
+      </w:rPr>
+    </w:lvl>
+    <w:lvl w:ilvl="7" w:tplc="042A0003" w:tentative="1">
+      <w:start w:val="1"/>
+      <w:numFmt w:val="bullet"/>
+      <w:lvlText w:val="o"/>
+      <w:lvlJc w:val="left"/>
+      <w:pPr>
+        <w:ind w:left="5760" w:hanging="360"/>
+      </w:pPr>
+      <w:rPr>
+        <w:rFonts w:ascii="Courier New" w:hAnsi="Courier New" w:cs="Courier New" w:hint="default"/>
+      </w:rPr>
+    </w:lvl>
+    <w:lvl w:ilvl="8" w:tplc="042A0005" w:tentative="1">
+      <w:start w:val="1"/>
+      <w:numFmt w:val="bullet"/>
+      <w:lvlText w:val=""/>
+      <w:lvlJc w:val="left"/>
+      <w:pPr>
+        <w:ind w:left="6480" w:hanging="360"/>
+      </w:pPr>
+      <w:rPr>
+        <w:rFonts w:ascii="Wingdings" w:hAnsi="Wingdings" w:hint="default"/>
+      </w:rPr>
+    </w:lvl>
+  </w:abstractNum>
+  <w:abstractNum w:abstractNumId="1">
     <w:nsid w:val="2D1B21D7"/>
     <w:multiLevelType w:val="hybridMultilevel"/>
     <w:tmpl w:val="E022FAB2"/>
@@ -2438,7 +3210,7 @@
       </w:pPr>
     </w:lvl>
   </w:abstractNum>
-  <w:abstractNum w:abstractNumId="1">
+  <w:abstractNum w:abstractNumId="2">
     <w:nsid w:val="5FB20AA5"/>
     <w:multiLevelType w:val="hybridMultilevel"/>
     <w:tmpl w:val="3FB0A034"/>
@@ -2454,7 +3226,7 @@
         <w:rFonts w:ascii="Symbol" w:hAnsi="Symbol" w:hint="default"/>
       </w:rPr>
     </w:lvl>
-    <w:lvl w:ilvl="1" w:tplc="042A0003" w:tentative="1">
+    <w:lvl w:ilvl="1" w:tplc="042A0003">
       <w:start w:val="1"/>
       <w:numFmt w:val="bullet"/>
       <w:lvlText w:val="o"/>
@@ -2551,11 +3323,130 @@
       </w:rPr>
     </w:lvl>
   </w:abstractNum>
+  <w:abstractNum w:abstractNumId="3">
+    <w:nsid w:val="6A6865BD"/>
+    <w:multiLevelType w:val="hybridMultilevel"/>
+    <w:tmpl w:val="87A8B2F0"/>
+    <w:lvl w:ilvl="0" w:tplc="0E78779C">
+      <w:start w:val="1"/>
+      <w:numFmt w:val="bullet"/>
+      <w:lvlText w:val=""/>
+      <w:lvlJc w:val="left"/>
+      <w:pPr>
+        <w:ind w:left="720" w:hanging="360"/>
+      </w:pPr>
+      <w:rPr>
+        <w:rFonts w:ascii="Symbol" w:hAnsi="Symbol" w:hint="default"/>
+      </w:rPr>
+    </w:lvl>
+    <w:lvl w:ilvl="1" w:tplc="0E60F0A6">
+      <w:start w:val="1"/>
+      <w:numFmt w:val="bullet"/>
+      <w:lvlText w:val=""/>
+      <w:lvlJc w:val="left"/>
+      <w:pPr>
+        <w:ind w:left="1440" w:hanging="360"/>
+      </w:pPr>
+      <w:rPr>
+        <w:rFonts w:ascii="Symbol" w:hAnsi="Symbol" w:hint="default"/>
+      </w:rPr>
+    </w:lvl>
+    <w:lvl w:ilvl="2" w:tplc="042A0005" w:tentative="1">
+      <w:start w:val="1"/>
+      <w:numFmt w:val="bullet"/>
+      <w:lvlText w:val=""/>
+      <w:lvlJc w:val="left"/>
+      <w:pPr>
+        <w:ind w:left="2160" w:hanging="360"/>
+      </w:pPr>
+      <w:rPr>
+        <w:rFonts w:ascii="Wingdings" w:hAnsi="Wingdings" w:hint="default"/>
+      </w:rPr>
+    </w:lvl>
+    <w:lvl w:ilvl="3" w:tplc="042A0001" w:tentative="1">
+      <w:start w:val="1"/>
+      <w:numFmt w:val="bullet"/>
+      <w:lvlText w:val=""/>
+      <w:lvlJc w:val="left"/>
+      <w:pPr>
+        <w:ind w:left="2880" w:hanging="360"/>
+      </w:pPr>
+      <w:rPr>
+        <w:rFonts w:ascii="Symbol" w:hAnsi="Symbol" w:hint="default"/>
+      </w:rPr>
+    </w:lvl>
+    <w:lvl w:ilvl="4" w:tplc="042A0003" w:tentative="1">
+      <w:start w:val="1"/>
+      <w:numFmt w:val="bullet"/>
+      <w:lvlText w:val="o"/>
+      <w:lvlJc w:val="left"/>
+      <w:pPr>
+        <w:ind w:left="3600" w:hanging="360"/>
+      </w:pPr>
+      <w:rPr>
+        <w:rFonts w:ascii="Courier New" w:hAnsi="Courier New" w:cs="Courier New" w:hint="default"/>
+      </w:rPr>
+    </w:lvl>
+    <w:lvl w:ilvl="5" w:tplc="042A0005" w:tentative="1">
+      <w:start w:val="1"/>
+      <w:numFmt w:val="bullet"/>
+      <w:lvlText w:val=""/>
+      <w:lvlJc w:val="left"/>
+      <w:pPr>
+        <w:ind w:left="4320" w:hanging="360"/>
+      </w:pPr>
+      <w:rPr>
+        <w:rFonts w:ascii="Wingdings" w:hAnsi="Wingdings" w:hint="default"/>
+      </w:rPr>
+    </w:lvl>
+    <w:lvl w:ilvl="6" w:tplc="042A0001" w:tentative="1">
+      <w:start w:val="1"/>
+      <w:numFmt w:val="bullet"/>
+      <w:lvlText w:val=""/>
+      <w:lvlJc w:val="left"/>
+      <w:pPr>
+        <w:ind w:left="5040" w:hanging="360"/>
+      </w:pPr>
+      <w:rPr>
+        <w:rFonts w:ascii="Symbol" w:hAnsi="Symbol" w:hint="default"/>
+      </w:rPr>
+    </w:lvl>
+    <w:lvl w:ilvl="7" w:tplc="042A0003" w:tentative="1">
+      <w:start w:val="1"/>
+      <w:numFmt w:val="bullet"/>
+      <w:lvlText w:val="o"/>
+      <w:lvlJc w:val="left"/>
+      <w:pPr>
+        <w:ind w:left="5760" w:hanging="360"/>
+      </w:pPr>
+      <w:rPr>
+        <w:rFonts w:ascii="Courier New" w:hAnsi="Courier New" w:cs="Courier New" w:hint="default"/>
+      </w:rPr>
+    </w:lvl>
+    <w:lvl w:ilvl="8" w:tplc="042A0005" w:tentative="1">
+      <w:start w:val="1"/>
+      <w:numFmt w:val="bullet"/>
+      <w:lvlText w:val=""/>
+      <w:lvlJc w:val="left"/>
+      <w:pPr>
+        <w:ind w:left="6480" w:hanging="360"/>
+      </w:pPr>
+      <w:rPr>
+        <w:rFonts w:ascii="Wingdings" w:hAnsi="Wingdings" w:hint="default"/>
+      </w:rPr>
+    </w:lvl>
+  </w:abstractNum>
   <w:num w:numId="1">
-    <w:abstractNumId w:val="0"/>
+    <w:abstractNumId w:val="1"/>
   </w:num>
   <w:num w:numId="2">
-    <w:abstractNumId w:val="1"/>
+    <w:abstractNumId w:val="2"/>
+  </w:num>
+  <w:num w:numId="3">
+    <w:abstractNumId w:val="3"/>
+  </w:num>
+  <w:num w:numId="4">
+    <w:abstractNumId w:val="0"/>
   </w:num>
 </w:numbering>
 </file>
@@ -3058,7 +3949,7 @@
 </file>
 
 <file path=customXml/itemProps1.xml><?xml version="1.0" encoding="utf-8"?>
-<ds:datastoreItem xmlns:ds="http://schemas.openxmlformats.org/officeDocument/2006/customXml" ds:itemID="{A01AE64B-BCF6-4B7D-B7C8-4EEA4A5BC3A2}">
+<ds:datastoreItem xmlns:ds="http://schemas.openxmlformats.org/officeDocument/2006/customXml" ds:itemID="{FE43069D-4D38-4440-8561-9B3BBCB546F5}">
   <ds:schemaRefs>
     <ds:schemaRef ds:uri="http://schemas.openxmlformats.org/officeDocument/2006/bibliography"/>
   </ds:schemaRefs>

</xml_diff>

<commit_message>
Bổ sung đánh giá, tham khảo, công việc đã làm. Tạo file các đặc điểm nổi bật để hỗ trợ việc thuyết trình.
</commit_message>
<xml_diff>
--- a/PA4/3. Evaluation/Danh gia tong quan lan 2.docx
+++ b/PA4/3. Evaluation/Danh gia tong quan lan 2.docx
@@ -325,6 +325,15 @@
         </w:rPr>
         <w:t>enu chuyển thành: Trang chủ, Tham quan, Giới thiệu, Đặt món, Tìm kiếm nâng cao.</w:t>
       </w:r>
+      <w:r>
+        <w:rPr>
+          <w:rFonts w:ascii="Times New Roman" w:hAnsi="Times New Roman" w:cs="Times New Roman"/>
+          <w:sz w:val="24"/>
+          <w:szCs w:val="24"/>
+          <w:lang w:val="en-US"/>
+        </w:rPr>
+        <w:t xml:space="preserve"> Riêng Đặt món có thể để ở vị trí khác dễ gây chú ý hơn.</w:t>
+      </w:r>
     </w:p>
     <w:p>
       <w:pPr>
@@ -373,6 +382,15 @@
         </w:rPr>
         <w:t>Xử lý đăng nhập.</w:t>
       </w:r>
+      <w:r>
+        <w:rPr>
+          <w:rFonts w:ascii="Times New Roman" w:hAnsi="Times New Roman" w:cs="Times New Roman"/>
+          <w:sz w:val="24"/>
+          <w:szCs w:val="24"/>
+          <w:lang w:val="en-US"/>
+        </w:rPr>
+        <w:t xml:space="preserve"> Chỉ cần thay đổi nội dung khung đăng nhập thành hiện ra tên, nút đăng xuất,…</w:t>
+      </w:r>
     </w:p>
     <w:p>
       <w:pPr>
@@ -781,6 +799,15 @@
         </w:rPr>
         <w:t>“Món ngon” chuyển thành “Đặc sản”.</w:t>
       </w:r>
+      <w:r>
+        <w:rPr>
+          <w:rFonts w:ascii="Times New Roman" w:hAnsi="Times New Roman" w:cs="Times New Roman"/>
+          <w:sz w:val="24"/>
+          <w:szCs w:val="24"/>
+          <w:lang w:val="en-US"/>
+        </w:rPr>
+        <w:t xml:space="preserve"> Có thể để nút Tham quan ở đây.</w:t>
+      </w:r>
     </w:p>
     <w:p>
       <w:pPr>
@@ -1519,6 +1546,50 @@
         <w:pStyle w:val="ListParagraph"/>
         <w:numPr>
           <w:ilvl w:val="0"/>
+          <w:numId w:val="2"/>
+        </w:numPr>
+        <w:rPr>
+          <w:rFonts w:ascii="Times New Roman" w:hAnsi="Times New Roman" w:cs="Times New Roman"/>
+          <w:sz w:val="24"/>
+          <w:szCs w:val="24"/>
+          <w:lang w:val="en-US"/>
+        </w:rPr>
+      </w:pPr>
+      <w:r>
+        <w:rPr>
+          <w:rFonts w:ascii="Times New Roman" w:hAnsi="Times New Roman" w:cs="Times New Roman"/>
+          <w:color w:val="0070C0"/>
+          <w:sz w:val="24"/>
+          <w:szCs w:val="24"/>
+          <w:lang w:val="en-US"/>
+        </w:rPr>
+        <w:lastRenderedPageBreak/>
+        <w:t>[Đã sửa]</w:t>
+      </w:r>
+      <w:r>
+        <w:rPr>
+          <w:rFonts w:ascii="Times New Roman" w:hAnsi="Times New Roman" w:cs="Times New Roman"/>
+          <w:sz w:val="24"/>
+          <w:szCs w:val="24"/>
+          <w:lang w:val="en-US"/>
+        </w:rPr>
+        <w:t>Phần sắp xếp cần cho biết rõ đang chọn loại sắp xếp nào</w:t>
+      </w:r>
+      <w:r>
+        <w:rPr>
+          <w:rFonts w:ascii="Times New Roman" w:hAnsi="Times New Roman" w:cs="Times New Roman"/>
+          <w:sz w:val="24"/>
+          <w:szCs w:val="24"/>
+          <w:lang w:val="en-US"/>
+        </w:rPr>
+        <w:t>.</w:t>
+      </w:r>
+    </w:p>
+    <w:p>
+      <w:pPr>
+        <w:pStyle w:val="ListParagraph"/>
+        <w:numPr>
+          <w:ilvl w:val="0"/>
           <w:numId w:val="1"/>
         </w:numPr>
         <w:rPr>
@@ -1559,7 +1630,6 @@
           <w:szCs w:val="24"/>
           <w:lang w:val="en-US"/>
         </w:rPr>
-        <w:lastRenderedPageBreak/>
         <w:t>Hoàn tất các phần chưa làm.</w:t>
       </w:r>
     </w:p>
@@ -2039,15 +2109,15 @@
           <w:rFonts w:ascii="Times New Roman" w:hAnsi="Times New Roman" w:cs="Times New Roman"/>
           <w:sz w:val="24"/>
           <w:szCs w:val="24"/>
-          <w:lang w:val="fr-FR"/>
-        </w:rPr>
-      </w:pPr>
-      <w:r>
-        <w:rPr>
-          <w:rFonts w:ascii="Times New Roman" w:hAnsi="Times New Roman" w:cs="Times New Roman"/>
-          <w:sz w:val="24"/>
-          <w:szCs w:val="24"/>
-          <w:lang w:val="fr-FR"/>
+          <w:lang w:val="en-US"/>
+        </w:rPr>
+      </w:pPr>
+      <w:r>
+        <w:rPr>
+          <w:rFonts w:ascii="Times New Roman" w:hAnsi="Times New Roman" w:cs="Times New Roman"/>
+          <w:sz w:val="24"/>
+          <w:szCs w:val="24"/>
+          <w:lang w:val="en-US"/>
         </w:rPr>
         <w:t>Trang “Kiến trúc một tầng”</w:t>
       </w:r>
@@ -2063,15 +2133,15 @@
           <w:rFonts w:ascii="Times New Roman" w:hAnsi="Times New Roman" w:cs="Times New Roman"/>
           <w:sz w:val="24"/>
           <w:szCs w:val="24"/>
-          <w:lang w:val="fr-FR"/>
-        </w:rPr>
-      </w:pPr>
-      <w:r>
-        <w:rPr>
-          <w:rFonts w:ascii="Times New Roman" w:hAnsi="Times New Roman" w:cs="Times New Roman"/>
-          <w:sz w:val="24"/>
-          <w:szCs w:val="24"/>
-          <w:lang w:val="fr-FR"/>
+          <w:lang w:val="en-US"/>
+        </w:rPr>
+      </w:pPr>
+      <w:r>
+        <w:rPr>
+          <w:rFonts w:ascii="Times New Roman" w:hAnsi="Times New Roman" w:cs="Times New Roman"/>
+          <w:sz w:val="24"/>
+          <w:szCs w:val="24"/>
+          <w:lang w:val="en-US"/>
         </w:rPr>
         <w:t>Sửa lại layout, bỏ phần mũi tên.</w:t>
       </w:r>
@@ -2087,15 +2157,15 @@
           <w:rFonts w:ascii="Times New Roman" w:hAnsi="Times New Roman" w:cs="Times New Roman"/>
           <w:sz w:val="24"/>
           <w:szCs w:val="24"/>
-          <w:lang w:val="fr-FR"/>
-        </w:rPr>
-      </w:pPr>
-      <w:r>
-        <w:rPr>
-          <w:rFonts w:ascii="Times New Roman" w:hAnsi="Times New Roman" w:cs="Times New Roman"/>
-          <w:sz w:val="24"/>
-          <w:szCs w:val="24"/>
-          <w:lang w:val="fr-FR"/>
+          <w:lang w:val="en-US"/>
+        </w:rPr>
+      </w:pPr>
+      <w:r>
+        <w:rPr>
+          <w:rFonts w:ascii="Times New Roman" w:hAnsi="Times New Roman" w:cs="Times New Roman"/>
+          <w:sz w:val="24"/>
+          <w:szCs w:val="24"/>
+          <w:lang w:val="en-US"/>
         </w:rPr>
         <w:t>Thực hiện đường dẫn dạng a &gt; b &gt; c có nút chọn.</w:t>
       </w:r>
@@ -2930,6 +3000,7 @@
           <w:szCs w:val="24"/>
           <w:lang w:val="en-US"/>
         </w:rPr>
+        <w:lastRenderedPageBreak/>
         <w:t xml:space="preserve">Các dạng border 4 cạnh </w:t>
       </w:r>
       <w:r>
@@ -3949,7 +4020,7 @@
 </file>
 
 <file path=customXml/itemProps1.xml><?xml version="1.0" encoding="utf-8"?>
-<ds:datastoreItem xmlns:ds="http://schemas.openxmlformats.org/officeDocument/2006/customXml" ds:itemID="{FE43069D-4D38-4440-8561-9B3BBCB546F5}">
+<ds:datastoreItem xmlns:ds="http://schemas.openxmlformats.org/officeDocument/2006/customXml" ds:itemID="{7984CF34-27A8-406E-B554-5145674B8479}">
   <ds:schemaRefs>
     <ds:schemaRef ds:uri="http://schemas.openxmlformats.org/officeDocument/2006/bibliography"/>
   </ds:schemaRefs>

</xml_diff>

<commit_message>
breadcrumbs và demo 3 trang: trang chọn tầng, trang sảnh 1,sảnh 2 của tầng trệt.
</commit_message>
<xml_diff>
--- a/PA4/3. Evaluation/Danh gia tong quan lan 2.docx
+++ b/PA4/3. Evaluation/Danh gia tong quan lan 2.docx
@@ -114,16 +114,49 @@
           <w:szCs w:val="24"/>
           <w:lang w:val="en-US"/>
         </w:rPr>
-        <w:t xml:space="preserve"> sửa]</w:t>
-      </w:r>
-      <w:r>
-        <w:rPr>
-          <w:rFonts w:ascii="Times New Roman" w:hAnsi="Times New Roman" w:cs="Times New Roman"/>
-          <w:sz w:val="24"/>
-          <w:szCs w:val="24"/>
-          <w:lang w:val="en-US"/>
-        </w:rPr>
-        <w:t xml:space="preserve">Thực </w:t>
+        <w:t xml:space="preserve"> </w:t>
+      </w:r>
+      <w:proofErr w:type="spellStart"/>
+      <w:r>
+        <w:rPr>
+          <w:rFonts w:ascii="Times New Roman" w:hAnsi="Times New Roman" w:cs="Times New Roman"/>
+          <w:color w:val="0070C0"/>
+          <w:sz w:val="24"/>
+          <w:szCs w:val="24"/>
+          <w:lang w:val="en-US"/>
+        </w:rPr>
+        <w:t>sửa</w:t>
+      </w:r>
+      <w:proofErr w:type="spellEnd"/>
+      <w:r>
+        <w:rPr>
+          <w:rFonts w:ascii="Times New Roman" w:hAnsi="Times New Roman" w:cs="Times New Roman"/>
+          <w:color w:val="0070C0"/>
+          <w:sz w:val="24"/>
+          <w:szCs w:val="24"/>
+          <w:lang w:val="en-US"/>
+        </w:rPr>
+        <w:t>]</w:t>
+      </w:r>
+      <w:proofErr w:type="spellStart"/>
+      <w:r>
+        <w:rPr>
+          <w:rFonts w:ascii="Times New Roman" w:hAnsi="Times New Roman" w:cs="Times New Roman"/>
+          <w:sz w:val="24"/>
+          <w:szCs w:val="24"/>
+          <w:lang w:val="en-US"/>
+        </w:rPr>
+        <w:t>Thực</w:t>
+      </w:r>
+      <w:proofErr w:type="spellEnd"/>
+      <w:r>
+        <w:rPr>
+          <w:rFonts w:ascii="Times New Roman" w:hAnsi="Times New Roman" w:cs="Times New Roman"/>
+          <w:sz w:val="24"/>
+          <w:szCs w:val="24"/>
+          <w:lang w:val="en-US"/>
+        </w:rPr>
+        <w:t xml:space="preserve"> </w:t>
       </w:r>
       <w:proofErr w:type="spellStart"/>
       <w:r>
@@ -13027,6 +13060,60 @@
           <w:lang w:val="en-US"/>
         </w:rPr>
       </w:pPr>
+      <w:r>
+        <w:rPr>
+          <w:rFonts w:ascii="Times New Roman" w:hAnsi="Times New Roman" w:cs="Times New Roman"/>
+          <w:color w:val="0070C0"/>
+          <w:sz w:val="24"/>
+          <w:szCs w:val="24"/>
+          <w:lang w:val="en-US"/>
+        </w:rPr>
+        <w:t>[</w:t>
+      </w:r>
+      <w:proofErr w:type="spellStart"/>
+      <w:r>
+        <w:rPr>
+          <w:rFonts w:ascii="Times New Roman" w:hAnsi="Times New Roman" w:cs="Times New Roman"/>
+          <w:color w:val="0070C0"/>
+          <w:sz w:val="24"/>
+          <w:szCs w:val="24"/>
+          <w:lang w:val="en-US"/>
+        </w:rPr>
+        <w:t>Đã</w:t>
+      </w:r>
+      <w:proofErr w:type="spellEnd"/>
+      <w:r>
+        <w:rPr>
+          <w:rFonts w:ascii="Times New Roman" w:hAnsi="Times New Roman" w:cs="Times New Roman"/>
+          <w:color w:val="0070C0"/>
+          <w:sz w:val="24"/>
+          <w:szCs w:val="24"/>
+          <w:lang w:val="en-US"/>
+        </w:rPr>
+        <w:t xml:space="preserve"> </w:t>
+      </w:r>
+      <w:proofErr w:type="spellStart"/>
+      <w:r>
+        <w:rPr>
+          <w:rFonts w:ascii="Times New Roman" w:hAnsi="Times New Roman" w:cs="Times New Roman"/>
+          <w:color w:val="0070C0"/>
+          <w:sz w:val="24"/>
+          <w:szCs w:val="24"/>
+          <w:lang w:val="en-US"/>
+        </w:rPr>
+        <w:t>sửa</w:t>
+      </w:r>
+      <w:proofErr w:type="spellEnd"/>
+      <w:r>
+        <w:rPr>
+          <w:rFonts w:ascii="Times New Roman" w:hAnsi="Times New Roman" w:cs="Times New Roman"/>
+          <w:color w:val="0070C0"/>
+          <w:sz w:val="24"/>
+          <w:szCs w:val="24"/>
+          <w:lang w:val="en-US"/>
+        </w:rPr>
+        <w:t>]</w:t>
+      </w:r>
       <w:proofErr w:type="spellStart"/>
       <w:r>
         <w:rPr>
@@ -14230,6 +14317,60 @@
           <w:lang w:val="en-US"/>
         </w:rPr>
       </w:pPr>
+      <w:r>
+        <w:rPr>
+          <w:rFonts w:ascii="Times New Roman" w:hAnsi="Times New Roman" w:cs="Times New Roman"/>
+          <w:color w:val="0070C0"/>
+          <w:sz w:val="24"/>
+          <w:szCs w:val="24"/>
+          <w:lang w:val="en-US"/>
+        </w:rPr>
+        <w:t>[</w:t>
+      </w:r>
+      <w:proofErr w:type="spellStart"/>
+      <w:r>
+        <w:rPr>
+          <w:rFonts w:ascii="Times New Roman" w:hAnsi="Times New Roman" w:cs="Times New Roman"/>
+          <w:color w:val="0070C0"/>
+          <w:sz w:val="24"/>
+          <w:szCs w:val="24"/>
+          <w:lang w:val="en-US"/>
+        </w:rPr>
+        <w:t>Đã</w:t>
+      </w:r>
+      <w:proofErr w:type="spellEnd"/>
+      <w:r>
+        <w:rPr>
+          <w:rFonts w:ascii="Times New Roman" w:hAnsi="Times New Roman" w:cs="Times New Roman"/>
+          <w:color w:val="0070C0"/>
+          <w:sz w:val="24"/>
+          <w:szCs w:val="24"/>
+          <w:lang w:val="en-US"/>
+        </w:rPr>
+        <w:t xml:space="preserve"> </w:t>
+      </w:r>
+      <w:proofErr w:type="spellStart"/>
+      <w:r>
+        <w:rPr>
+          <w:rFonts w:ascii="Times New Roman" w:hAnsi="Times New Roman" w:cs="Times New Roman"/>
+          <w:color w:val="0070C0"/>
+          <w:sz w:val="24"/>
+          <w:szCs w:val="24"/>
+          <w:lang w:val="en-US"/>
+        </w:rPr>
+        <w:t>sửa</w:t>
+      </w:r>
+      <w:proofErr w:type="spellEnd"/>
+      <w:r>
+        <w:rPr>
+          <w:rFonts w:ascii="Times New Roman" w:hAnsi="Times New Roman" w:cs="Times New Roman"/>
+          <w:color w:val="0070C0"/>
+          <w:sz w:val="24"/>
+          <w:szCs w:val="24"/>
+          <w:lang w:val="en-US"/>
+        </w:rPr>
+        <w:t>]</w:t>
+      </w:r>
       <w:proofErr w:type="spellStart"/>
       <w:r>
         <w:rPr>

</xml_diff>